<commit_message>
Documentation mise à jour
</commit_message>
<xml_diff>
--- a/Documentation/TowerDefenseDossierrDeProjet.docx
+++ b/Documentation/TowerDefenseDossierrDeProjet.docx
@@ -4631,32 +4631,6 @@
     <w:bookmarkEnd w:id="20"/>
     <w:p>
       <w:pPr>
-        <w:ind w:firstLine="360"/>
-        <w:rPr>
-          <w:i/>
-          <w:iCs/>
-        </w:rPr>
-      </w:pPr>
-    </w:p>
-    <w:p>
-      <w:pPr>
-        <w:ind w:firstLine="360"/>
-        <w:rPr>
-          <w:i/>
-          <w:iCs/>
-        </w:rPr>
-      </w:pPr>
-      <w:r>
-        <w:rPr>
-          <w:i/>
-          <w:iCs/>
-        </w:rPr>
-        <w:t>Décrire la réalisation "physique" de votre projet</w:t>
-      </w:r>
-    </w:p>
-    <w:p>
-      <w:pPr>
-        <w:ind w:firstLine="360"/>
         <w:rPr>
           <w:i/>
           <w:iCs/>
@@ -4825,8 +4799,10 @@
           <w:i/>
           <w:iCs/>
         </w:rPr>
-        <w:t xml:space="preserve"> 2021.2.X</w:t>
-      </w:r>
+        <w:t xml:space="preserve"> 2021.2.10</w:t>
+      </w:r>
+      <w:bookmarkStart w:id="21" w:name="_GoBack"/>
+      <w:bookmarkEnd w:id="21"/>
     </w:p>
     <w:p>
       <w:pPr>
@@ -4917,7 +4893,8 @@
           <w:lang w:val="en-GB" w:eastAsia="en-GB"/>
         </w:rPr>
       </w:pPr>
-      <w:bookmarkStart w:id="21" w:name="_Toc95579592"/>
+      <w:bookmarkStart w:id="22" w:name="_Toc95579592"/>
+      <w:proofErr w:type="spellStart"/>
       <w:r>
         <w:rPr>
           <w:rStyle w:val="md-plain"/>
@@ -4925,11 +4902,47 @@
           <w:color w:val="333333"/>
           <w:sz w:val="42"/>
           <w:szCs w:val="42"/>
-        </w:rPr>
-        <w:lastRenderedPageBreak/>
-        <w:t>Semaine 1 : La Camera</w:t>
-      </w:r>
-      <w:bookmarkEnd w:id="21"/>
+          <w:lang w:val="en-US"/>
+        </w:rPr>
+        <w:t>Semaine</w:t>
+      </w:r>
+      <w:proofErr w:type="spellEnd"/>
+      <w:r>
+        <w:rPr>
+          <w:rStyle w:val="md-plain"/>
+          <w:rFonts w:ascii="Open Sans" w:hAnsi="Open Sans" w:cs="Open Sans"/>
+          <w:color w:val="333333"/>
+          <w:sz w:val="42"/>
+          <w:szCs w:val="42"/>
+          <w:lang w:val="en-US"/>
+        </w:rPr>
+        <w:t xml:space="preserve"> </w:t>
+      </w:r>
+      <w:proofErr w:type="gramStart"/>
+      <w:r>
+        <w:rPr>
+          <w:rStyle w:val="md-plain"/>
+          <w:rFonts w:ascii="Open Sans" w:hAnsi="Open Sans" w:cs="Open Sans"/>
+          <w:color w:val="333333"/>
+          <w:sz w:val="42"/>
+          <w:szCs w:val="42"/>
+          <w:lang w:val="en-US"/>
+        </w:rPr>
+        <w:t>1 :</w:t>
+      </w:r>
+      <w:proofErr w:type="gramEnd"/>
+      <w:r>
+        <w:rPr>
+          <w:rStyle w:val="md-plain"/>
+          <w:rFonts w:ascii="Open Sans" w:hAnsi="Open Sans" w:cs="Open Sans"/>
+          <w:color w:val="333333"/>
+          <w:sz w:val="42"/>
+          <w:szCs w:val="42"/>
+          <w:lang w:val="en-US"/>
+        </w:rPr>
+        <w:t xml:space="preserve"> La Camera</w:t>
+      </w:r>
+      <w:bookmarkEnd w:id="22"/>
     </w:p>
     <w:p>
       <w:pPr>
@@ -4967,6 +4980,7 @@
           <w:rFonts w:ascii="Open Sans" w:hAnsi="Open Sans" w:cs="Open Sans"/>
           <w:color w:val="333333"/>
         </w:rPr>
+        <w:lastRenderedPageBreak/>
         <w:t>Unity :</w:t>
       </w:r>
       <w:proofErr w:type="gramEnd"/>
@@ -5024,7 +5038,7 @@
           <w:lang w:eastAsia="en-GB"/>
         </w:rPr>
       </w:pPr>
-      <w:bookmarkStart w:id="22" w:name="_Toc95579593"/>
+      <w:bookmarkStart w:id="23" w:name="_Toc95579593"/>
       <w:r>
         <w:rPr>
           <w:rStyle w:val="md-plain"/>
@@ -5058,7 +5072,7 @@
         </w:rPr>
         <w:t xml:space="preserve"> du Planning</w:t>
       </w:r>
-      <w:bookmarkEnd w:id="22"/>
+      <w:bookmarkEnd w:id="23"/>
     </w:p>
     <w:p>
       <w:pPr>
@@ -5235,7 +5249,7 @@
                                   <w:szCs w:val="24"/>
                                 </w:rPr>
                               </w:pPr>
-                              <w:bookmarkStart w:id="23" w:name="_Toc95580542"/>
+                              <w:bookmarkStart w:id="24" w:name="_Toc95580542"/>
                               <w:r>
                                 <w:t xml:space="preserve">Figure </w:t>
                               </w:r>
@@ -5260,7 +5274,7 @@
                               <w:r>
                                 <w:t xml:space="preserve"> : Prototype de sélection</w:t>
                               </w:r>
-                              <w:bookmarkEnd w:id="23"/>
+                              <w:bookmarkEnd w:id="24"/>
                             </w:p>
                           </w:txbxContent>
                         </wps:txbx>
@@ -5322,7 +5336,7 @@
                             <w:szCs w:val="24"/>
                           </w:rPr>
                         </w:pPr>
-                        <w:bookmarkStart w:id="24" w:name="_Toc95580542"/>
+                        <w:bookmarkStart w:id="25" w:name="_Toc95580542"/>
                         <w:r>
                           <w:t xml:space="preserve">Figure </w:t>
                         </w:r>
@@ -5347,7 +5361,7 @@
                         <w:r>
                           <w:t xml:space="preserve"> : Prototype de sélection</w:t>
                         </w:r>
-                        <w:bookmarkEnd w:id="24"/>
+                        <w:bookmarkEnd w:id="25"/>
                       </w:p>
                     </w:txbxContent>
                   </v:textbox>
@@ -5657,9 +5671,9 @@
                                   <w:u w:val="single"/>
                                 </w:rPr>
                               </w:pPr>
-                              <w:bookmarkStart w:id="25" w:name="_Ref95580186"/>
-                              <w:bookmarkStart w:id="26" w:name="_Ref95580196"/>
-                              <w:bookmarkStart w:id="27" w:name="_Toc95580543"/>
+                              <w:bookmarkStart w:id="26" w:name="_Ref95580186"/>
+                              <w:bookmarkStart w:id="27" w:name="_Ref95580196"/>
+                              <w:bookmarkStart w:id="28" w:name="_Toc95580543"/>
                               <w:r>
                                 <w:t xml:space="preserve">Figure </w:t>
                               </w:r>
@@ -5684,9 +5698,9 @@
                               <w:r>
                                 <w:t xml:space="preserve"> - Première Conception</w:t>
                               </w:r>
-                              <w:bookmarkEnd w:id="25"/>
                               <w:bookmarkEnd w:id="26"/>
                               <w:bookmarkEnd w:id="27"/>
+                              <w:bookmarkEnd w:id="28"/>
                             </w:p>
                           </w:txbxContent>
                         </wps:txbx>
@@ -5724,9 +5738,9 @@
                             <w:u w:val="single"/>
                           </w:rPr>
                         </w:pPr>
-                        <w:bookmarkStart w:id="28" w:name="_Ref95580186"/>
-                        <w:bookmarkStart w:id="29" w:name="_Ref95580196"/>
-                        <w:bookmarkStart w:id="30" w:name="_Toc95580543"/>
+                        <w:bookmarkStart w:id="29" w:name="_Ref95580186"/>
+                        <w:bookmarkStart w:id="30" w:name="_Ref95580196"/>
+                        <w:bookmarkStart w:id="31" w:name="_Toc95580543"/>
                         <w:r>
                           <w:t xml:space="preserve">Figure </w:t>
                         </w:r>
@@ -5751,9 +5765,9 @@
                         <w:r>
                           <w:t xml:space="preserve"> - Première Conception</w:t>
                         </w:r>
-                        <w:bookmarkEnd w:id="28"/>
                         <w:bookmarkEnd w:id="29"/>
                         <w:bookmarkEnd w:id="30"/>
+                        <w:bookmarkEnd w:id="31"/>
                       </w:p>
                     </w:txbxContent>
                   </v:textbox>
@@ -5805,7 +5819,7 @@
           <w:lang w:val="en-GB" w:eastAsia="en-GB"/>
         </w:rPr>
       </w:pPr>
-      <w:bookmarkStart w:id="31" w:name="_Toc95579594"/>
+      <w:bookmarkStart w:id="32" w:name="_Toc95579594"/>
       <w:r>
         <w:rPr>
           <w:rStyle w:val="md-plain"/>
@@ -5816,7 +5830,7 @@
         </w:rPr>
         <w:t>Une Conception trop détaillé</w:t>
       </w:r>
-      <w:bookmarkEnd w:id="31"/>
+      <w:bookmarkEnd w:id="32"/>
     </w:p>
     <w:p/>
     <w:p>
@@ -6177,7 +6191,7 @@
                                   <w:shd w:val="clear" w:color="auto" w:fill="FFFFFF"/>
                                 </w:rPr>
                               </w:pPr>
-                              <w:bookmarkStart w:id="32" w:name="_Toc95580544"/>
+                              <w:bookmarkStart w:id="33" w:name="_Toc95580544"/>
                               <w:r>
                                 <w:t xml:space="preserve">Figure </w:t>
                               </w:r>
@@ -6205,7 +6219,7 @@
                               <w:r>
                                 <w:t xml:space="preserve"> abandonné</w:t>
                               </w:r>
-                              <w:bookmarkEnd w:id="32"/>
+                              <w:bookmarkEnd w:id="33"/>
                             </w:p>
                           </w:txbxContent>
                         </wps:txbx>
@@ -6251,7 +6265,7 @@
                             <w:shd w:val="clear" w:color="auto" w:fill="FFFFFF"/>
                           </w:rPr>
                         </w:pPr>
-                        <w:bookmarkStart w:id="33" w:name="_Toc95580544"/>
+                        <w:bookmarkStart w:id="34" w:name="_Toc95580544"/>
                         <w:r>
                           <w:t xml:space="preserve">Figure </w:t>
                         </w:r>
@@ -6279,7 +6293,7 @@
                         <w:r>
                           <w:t xml:space="preserve"> abandonné</w:t>
                         </w:r>
-                        <w:bookmarkEnd w:id="33"/>
+                        <w:bookmarkEnd w:id="34"/>
                       </w:p>
                     </w:txbxContent>
                   </v:textbox>
@@ -6644,210 +6658,391 @@
           <w:szCs w:val="42"/>
           <w:lang w:val="fr-CH"/>
         </w:rPr>
-        <w:t>Tourelles</w:t>
-      </w:r>
-      <w:r>
-        <w:rPr>
-          <w:rStyle w:val="md-plain"/>
-          <w:rFonts w:ascii="Open Sans" w:hAnsi="Open Sans" w:cs="Open Sans"/>
-          <w:color w:val="333333"/>
-          <w:sz w:val="42"/>
-          <w:szCs w:val="42"/>
+        <w:t>Tourelles : Tir</w:t>
+      </w:r>
+    </w:p>
+    <w:p>
+      <w:pPr>
+        <w:rPr>
+          <w:rFonts w:ascii="Open Sans" w:hAnsi="Open Sans" w:cs="Open Sans"/>
+          <w:color w:val="333333"/>
+          <w:shd w:val="clear" w:color="auto" w:fill="FFFFFF"/>
           <w:lang w:val="fr-CH"/>
         </w:rPr>
-        <w:t xml:space="preserve"> : </w:t>
-      </w:r>
-      <w:proofErr w:type="gramStart"/>
-      <w:r>
-        <w:rPr>
-          <w:rStyle w:val="md-plain"/>
-          <w:rFonts w:ascii="Open Sans" w:hAnsi="Open Sans" w:cs="Open Sans"/>
-          <w:color w:val="333333"/>
-          <w:sz w:val="42"/>
-          <w:szCs w:val="42"/>
-          <w:lang w:val="fr-CH"/>
-        </w:rPr>
-        <w:t>Tir</w:t>
-      </w:r>
-      <w:r>
-        <w:rPr>
-          <w:rStyle w:val="md-plain"/>
-          <w:rFonts w:ascii="Open Sans" w:hAnsi="Open Sans" w:cs="Open Sans"/>
-          <w:color w:val="333333"/>
-          <w:sz w:val="42"/>
-          <w:szCs w:val="42"/>
-          <w:lang w:val="fr-CH"/>
-        </w:rPr>
-        <w:t>(</w:t>
-      </w:r>
-      <w:proofErr w:type="gramEnd"/>
-      <w:r>
-        <w:rPr>
-          <w:rStyle w:val="md-plain"/>
-          <w:rFonts w:ascii="Open Sans" w:hAnsi="Open Sans" w:cs="Open Sans"/>
-          <w:color w:val="333333"/>
-          <w:sz w:val="42"/>
-          <w:szCs w:val="42"/>
-          <w:lang w:val="fr-CH"/>
-        </w:rPr>
-        <w:t>Solution Temporaire)</w:t>
-      </w:r>
-    </w:p>
-    <w:p>
-      <w:pPr>
-        <w:rPr>
-          <w:rFonts w:ascii="Open Sans" w:hAnsi="Open Sans" w:cs="Open Sans"/>
-          <w:color w:val="333333"/>
-          <w:shd w:val="clear" w:color="auto" w:fill="FFFFFF"/>
-          <w:lang w:val="fr-CH"/>
-        </w:rPr>
-      </w:pPr>
-    </w:p>
-    <w:p>
-      <w:pPr>
-        <w:rPr>
-          <w:rFonts w:ascii="Open Sans" w:hAnsi="Open Sans" w:cs="Open Sans"/>
-          <w:color w:val="333333"/>
-          <w:shd w:val="clear" w:color="auto" w:fill="FFFFFF"/>
-          <w:lang w:val="fr-CH"/>
-        </w:rPr>
-      </w:pPr>
-      <w:r>
-        <w:rPr>
-          <w:rFonts w:ascii="Open Sans" w:hAnsi="Open Sans" w:cs="Open Sans"/>
-          <w:color w:val="333333"/>
-          <w:shd w:val="clear" w:color="auto" w:fill="FFFFFF"/>
-          <w:lang w:val="fr-CH"/>
-        </w:rPr>
-        <w:t>Première Solution (naïve et temporaire</w:t>
-      </w:r>
-      <w:r>
-        <w:rPr>
-          <w:rFonts w:ascii="Open Sans" w:hAnsi="Open Sans" w:cs="Open Sans"/>
-          <w:color w:val="333333"/>
-          <w:shd w:val="clear" w:color="auto" w:fill="FFFFFF"/>
-          <w:lang w:val="fr-CH"/>
-        </w:rPr>
-        <w:t>)</w:t>
-      </w:r>
-    </w:p>
-    <w:p>
-      <w:pPr>
-        <w:rPr>
-          <w:rFonts w:ascii="Open Sans" w:hAnsi="Open Sans" w:cs="Open Sans"/>
-          <w:color w:val="333333"/>
-          <w:shd w:val="clear" w:color="auto" w:fill="FFFFFF"/>
-          <w:lang w:val="fr-CH"/>
-        </w:rPr>
-      </w:pPr>
-      <w:r>
-        <w:rPr>
-          <w:rFonts w:ascii="Open Sans" w:hAnsi="Open Sans" w:cs="Open Sans"/>
-          <w:color w:val="333333"/>
-          <w:shd w:val="clear" w:color="auto" w:fill="FFFFFF"/>
-          <w:lang w:val="fr-CH"/>
-        </w:rPr>
-        <w:t>Pourquoi ? tester les lien</w:t>
-      </w:r>
-      <w:r>
-        <w:rPr>
-          <w:rFonts w:ascii="Open Sans" w:hAnsi="Open Sans" w:cs="Open Sans"/>
-          <w:color w:val="333333"/>
-          <w:shd w:val="clear" w:color="auto" w:fill="FFFFFF"/>
-          <w:lang w:val="fr-CH"/>
-        </w:rPr>
-        <w:t>s</w:t>
-      </w:r>
-      <w:bookmarkStart w:id="34" w:name="_GoBack"/>
-      <w:bookmarkEnd w:id="34"/>
-      <w:r>
-        <w:rPr>
-          <w:rFonts w:ascii="Open Sans" w:hAnsi="Open Sans" w:cs="Open Sans"/>
-          <w:color w:val="333333"/>
-          <w:shd w:val="clear" w:color="auto" w:fill="FFFFFF"/>
-          <w:lang w:val="fr-CH"/>
-        </w:rPr>
-        <w:t xml:space="preserve"> de dépendance entre </w:t>
-      </w:r>
-      <w:proofErr w:type="spellStart"/>
-      <w:r>
-        <w:rPr>
-          <w:rFonts w:ascii="Open Sans" w:hAnsi="Open Sans" w:cs="Open Sans"/>
-          <w:color w:val="333333"/>
-          <w:shd w:val="clear" w:color="auto" w:fill="FFFFFF"/>
-          <w:lang w:val="fr-CH"/>
-        </w:rPr>
-        <w:t>enemy</w:t>
-      </w:r>
-      <w:proofErr w:type="spellEnd"/>
-      <w:r>
-        <w:rPr>
-          <w:rFonts w:ascii="Open Sans" w:hAnsi="Open Sans" w:cs="Open Sans"/>
-          <w:color w:val="333333"/>
-          <w:shd w:val="clear" w:color="auto" w:fill="FFFFFF"/>
-          <w:lang w:val="fr-CH"/>
-        </w:rPr>
-        <w:t xml:space="preserve"> et tourelle + tester réaction à un </w:t>
-      </w:r>
-      <w:proofErr w:type="spellStart"/>
-      <w:r>
-        <w:rPr>
-          <w:rFonts w:ascii="Open Sans" w:hAnsi="Open Sans" w:cs="Open Sans"/>
-          <w:color w:val="333333"/>
-          <w:shd w:val="clear" w:color="auto" w:fill="FFFFFF"/>
-          <w:lang w:val="fr-CH"/>
-        </w:rPr>
-        <w:t>enemy</w:t>
-      </w:r>
-      <w:proofErr w:type="spellEnd"/>
-      <w:r>
-        <w:rPr>
-          <w:rFonts w:ascii="Open Sans" w:hAnsi="Open Sans" w:cs="Open Sans"/>
-          <w:color w:val="333333"/>
-          <w:shd w:val="clear" w:color="auto" w:fill="FFFFFF"/>
-          <w:lang w:val="fr-CH"/>
-        </w:rPr>
-        <w:t xml:space="preserve"> </w:t>
-      </w:r>
-      <w:proofErr w:type="spellStart"/>
-      <w:r>
-        <w:rPr>
-          <w:rFonts w:ascii="Open Sans" w:hAnsi="Open Sans" w:cs="Open Sans"/>
-          <w:color w:val="333333"/>
-          <w:shd w:val="clear" w:color="auto" w:fill="FFFFFF"/>
-          <w:lang w:val="fr-CH"/>
-        </w:rPr>
-        <w:t>mourrant</w:t>
-      </w:r>
-      <w:proofErr w:type="spellEnd"/>
-      <w:r>
-        <w:rPr>
-          <w:rFonts w:ascii="Open Sans" w:hAnsi="Open Sans" w:cs="Open Sans"/>
-          <w:color w:val="333333"/>
-          <w:shd w:val="clear" w:color="auto" w:fill="FFFFFF"/>
-          <w:lang w:val="fr-CH"/>
-        </w:rPr>
-        <w:t xml:space="preserve"> (memory </w:t>
-      </w:r>
-      <w:proofErr w:type="spellStart"/>
-      <w:r>
-        <w:rPr>
-          <w:rFonts w:ascii="Open Sans" w:hAnsi="Open Sans" w:cs="Open Sans"/>
-          <w:color w:val="333333"/>
-          <w:shd w:val="clear" w:color="auto" w:fill="FFFFFF"/>
-          <w:lang w:val="fr-CH"/>
-        </w:rPr>
-        <w:t>leak</w:t>
-      </w:r>
-      <w:proofErr w:type="spellEnd"/>
-      <w:r>
-        <w:rPr>
-          <w:rFonts w:ascii="Open Sans" w:hAnsi="Open Sans" w:cs="Open Sans"/>
-          <w:color w:val="333333"/>
-          <w:shd w:val="clear" w:color="auto" w:fill="FFFFFF"/>
-          <w:lang w:val="fr-CH"/>
-        </w:rPr>
-        <w:t xml:space="preserve"> lié au multithreading)</w:t>
+      </w:pPr>
+    </w:p>
+    <w:p>
+      <w:pPr>
+        <w:rPr>
+          <w:rFonts w:ascii="Open Sans" w:hAnsi="Open Sans" w:cs="Open Sans"/>
+          <w:b/>
+          <w:color w:val="333333"/>
+          <w:shd w:val="clear" w:color="auto" w:fill="FFFFFF"/>
+        </w:rPr>
+      </w:pPr>
+      <w:r>
+        <w:rPr>
+          <w:rFonts w:ascii="Open Sans" w:hAnsi="Open Sans" w:cs="Open Sans"/>
+          <w:b/>
+          <w:color w:val="333333"/>
+          <w:shd w:val="clear" w:color="auto" w:fill="FFFFFF"/>
+        </w:rPr>
+        <w:t>Première Solution (naïve et temporaire)</w:t>
+      </w:r>
+    </w:p>
+    <w:p>
+      <w:pPr>
+        <w:rPr>
+          <w:rFonts w:ascii="Open Sans" w:hAnsi="Open Sans" w:cs="Open Sans"/>
+          <w:color w:val="333333"/>
+          <w:shd w:val="clear" w:color="auto" w:fill="FFFFFF"/>
+        </w:rPr>
+      </w:pPr>
+    </w:p>
+    <w:p>
+      <w:pPr>
+        <w:rPr>
+          <w:rFonts w:ascii="Open Sans" w:hAnsi="Open Sans" w:cs="Open Sans"/>
+          <w:color w:val="333333"/>
+          <w:shd w:val="clear" w:color="auto" w:fill="FFFFFF"/>
+        </w:rPr>
+      </w:pPr>
+      <w:r>
+        <w:rPr>
+          <w:rFonts w:ascii="Open Sans" w:hAnsi="Open Sans" w:cs="Open Sans"/>
+          <w:color w:val="333333"/>
+          <w:shd w:val="clear" w:color="auto" w:fill="FFFFFF"/>
+        </w:rPr>
+        <w:t>La première implémentation naïve est un simple check autour de la tourelle afin de prendre pour cible le premier ennemi passant à portée de tir.</w:t>
+      </w:r>
+    </w:p>
+    <w:p>
+      <w:pPr>
+        <w:rPr>
+          <w:rFonts w:ascii="Open Sans" w:hAnsi="Open Sans" w:cs="Open Sans"/>
+          <w:color w:val="333333"/>
+          <w:shd w:val="clear" w:color="auto" w:fill="FFFFFF"/>
+        </w:rPr>
+      </w:pPr>
+    </w:p>
+    <w:p>
+      <w:pPr>
+        <w:rPr>
+          <w:rFonts w:ascii="Open Sans" w:hAnsi="Open Sans" w:cs="Open Sans"/>
+          <w:color w:val="333333"/>
+          <w:shd w:val="clear" w:color="auto" w:fill="FFFFFF"/>
+        </w:rPr>
+      </w:pPr>
+      <w:r>
+        <w:rPr>
+          <w:rFonts w:ascii="Open Sans" w:hAnsi="Open Sans" w:cs="Open Sans"/>
+          <w:color w:val="333333"/>
+          <w:shd w:val="clear" w:color="auto" w:fill="FFFFFF"/>
+        </w:rPr>
+        <w:t>Cette solution est temporaire et est utilisée avant tout pour pouvoir tester les interactions de tir pour :</w:t>
+      </w:r>
+    </w:p>
+    <w:p>
+      <w:pPr>
+        <w:rPr>
+          <w:rFonts w:ascii="Open Sans" w:hAnsi="Open Sans" w:cs="Open Sans"/>
+          <w:color w:val="333333"/>
+          <w:shd w:val="clear" w:color="auto" w:fill="FFFFFF"/>
+        </w:rPr>
+      </w:pPr>
+    </w:p>
+    <w:p>
+      <w:pPr>
+        <w:pStyle w:val="Paragraphedeliste"/>
+        <w:numPr>
+          <w:ilvl w:val="0"/>
+          <w:numId w:val="18"/>
+        </w:numPr>
+        <w:rPr>
+          <w:rFonts w:ascii="Open Sans" w:hAnsi="Open Sans" w:cs="Open Sans"/>
+          <w:color w:val="333333"/>
+          <w:shd w:val="clear" w:color="auto" w:fill="FFFFFF"/>
+        </w:rPr>
+      </w:pPr>
+      <w:r>
+        <w:rPr>
+          <w:rFonts w:ascii="Open Sans" w:hAnsi="Open Sans" w:cs="Open Sans"/>
+          <w:color w:val="333333"/>
+          <w:shd w:val="clear" w:color="auto" w:fill="FFFFFF"/>
+        </w:rPr>
+        <w:t>La physique des munitions</w:t>
+      </w:r>
+    </w:p>
+    <w:p>
+      <w:pPr>
+        <w:pStyle w:val="Paragraphedeliste"/>
+        <w:numPr>
+          <w:ilvl w:val="0"/>
+          <w:numId w:val="18"/>
+        </w:numPr>
+        <w:rPr>
+          <w:rFonts w:ascii="Open Sans" w:hAnsi="Open Sans" w:cs="Open Sans"/>
+          <w:color w:val="333333"/>
+          <w:shd w:val="clear" w:color="auto" w:fill="FFFFFF"/>
+        </w:rPr>
+      </w:pPr>
+      <w:r>
+        <w:rPr>
+          <w:rFonts w:ascii="Open Sans" w:hAnsi="Open Sans" w:cs="Open Sans"/>
+          <w:color w:val="333333"/>
+          <w:shd w:val="clear" w:color="auto" w:fill="FFFFFF"/>
+        </w:rPr>
+        <w:t>L’interaction avec les ennemies notamment pour la gestion de leur disparition</w:t>
+      </w:r>
+    </w:p>
+    <w:p>
+      <w:pPr>
+        <w:pStyle w:val="Paragraphedeliste"/>
+        <w:numPr>
+          <w:ilvl w:val="0"/>
+          <w:numId w:val="18"/>
+        </w:numPr>
+        <w:rPr>
+          <w:rFonts w:ascii="Open Sans" w:hAnsi="Open Sans" w:cs="Open Sans"/>
+          <w:color w:val="333333"/>
+          <w:shd w:val="clear" w:color="auto" w:fill="FFFFFF"/>
+        </w:rPr>
+      </w:pPr>
+      <w:r>
+        <w:rPr>
+          <w:rFonts w:ascii="Open Sans" w:hAnsi="Open Sans" w:cs="Open Sans"/>
+          <w:color w:val="333333"/>
+          <w:shd w:val="clear" w:color="auto" w:fill="FFFFFF"/>
+        </w:rPr>
+        <w:t>Avoir un élément à présenter au Client</w:t>
+      </w:r>
+    </w:p>
+    <w:p>
+      <w:pPr>
+        <w:rPr>
+          <w:rFonts w:ascii="Open Sans" w:hAnsi="Open Sans" w:cs="Open Sans"/>
+          <w:color w:val="333333"/>
+          <w:shd w:val="clear" w:color="auto" w:fill="FFFFFF"/>
+        </w:rPr>
+      </w:pPr>
+    </w:p>
+    <w:p>
+      <w:pPr>
+        <w:rPr>
+          <w:rFonts w:ascii="Open Sans" w:hAnsi="Open Sans" w:cs="Open Sans"/>
+          <w:color w:val="333333"/>
+          <w:shd w:val="clear" w:color="auto" w:fill="FFFFFF"/>
+        </w:rPr>
+      </w:pPr>
+      <w:r>
+        <w:rPr>
+          <w:rFonts w:ascii="Open Sans" w:hAnsi="Open Sans" w:cs="Open Sans"/>
+          <w:color w:val="333333"/>
+          <w:shd w:val="clear" w:color="auto" w:fill="FFFFFF"/>
+        </w:rPr>
+        <w:t>Cependant cette solution n’est pas viable dans le futur car elle à les faiblesses suivantes :</w:t>
+      </w:r>
+    </w:p>
+    <w:p>
+      <w:pPr>
+        <w:rPr>
+          <w:rFonts w:ascii="Open Sans" w:hAnsi="Open Sans" w:cs="Open Sans"/>
+          <w:color w:val="333333"/>
+          <w:shd w:val="clear" w:color="auto" w:fill="FFFFFF"/>
+        </w:rPr>
+      </w:pPr>
+    </w:p>
+    <w:p>
+      <w:pPr>
+        <w:pStyle w:val="Paragraphedeliste"/>
+        <w:numPr>
+          <w:ilvl w:val="0"/>
+          <w:numId w:val="19"/>
+        </w:numPr>
+        <w:rPr>
+          <w:rFonts w:ascii="Open Sans" w:hAnsi="Open Sans" w:cs="Open Sans"/>
+          <w:color w:val="333333"/>
+          <w:shd w:val="clear" w:color="auto" w:fill="FFFFFF"/>
+        </w:rPr>
+      </w:pPr>
+      <w:r>
+        <w:rPr>
+          <w:rFonts w:ascii="Open Sans" w:hAnsi="Open Sans" w:cs="Open Sans"/>
+          <w:color w:val="333333"/>
+          <w:shd w:val="clear" w:color="auto" w:fill="FFFFFF"/>
+        </w:rPr>
+        <w:lastRenderedPageBreak/>
+        <w:t>L</w:t>
+      </w:r>
+      <w:r>
+        <w:rPr>
+          <w:rFonts w:ascii="Open Sans" w:hAnsi="Open Sans" w:cs="Open Sans"/>
+          <w:color w:val="333333"/>
+          <w:shd w:val="clear" w:color="auto" w:fill="FFFFFF"/>
+        </w:rPr>
+        <w:t xml:space="preserve">a recherche de cible </w:t>
+      </w:r>
+      <w:r>
+        <w:rPr>
+          <w:rFonts w:ascii="Open Sans" w:hAnsi="Open Sans" w:cs="Open Sans"/>
+          <w:color w:val="333333"/>
+          <w:shd w:val="clear" w:color="auto" w:fill="FFFFFF"/>
+        </w:rPr>
+        <w:t>est effectué</w:t>
+      </w:r>
+      <w:r>
+        <w:rPr>
+          <w:rFonts w:ascii="Open Sans" w:hAnsi="Open Sans" w:cs="Open Sans"/>
+          <w:color w:val="333333"/>
+          <w:shd w:val="clear" w:color="auto" w:fill="FFFFFF"/>
+        </w:rPr>
+        <w:t>e</w:t>
+      </w:r>
+      <w:r>
+        <w:rPr>
+          <w:rFonts w:ascii="Open Sans" w:hAnsi="Open Sans" w:cs="Open Sans"/>
+          <w:color w:val="333333"/>
+          <w:shd w:val="clear" w:color="auto" w:fill="FFFFFF"/>
+        </w:rPr>
+        <w:t xml:space="preserve"> pour chaque tourelle qui n’a pas de cible, ce qui veut dire que même si l’ennemi se trouve à l’autre bout </w:t>
+      </w:r>
+      <w:r>
+        <w:rPr>
+          <w:rFonts w:ascii="Open Sans" w:hAnsi="Open Sans" w:cs="Open Sans"/>
+          <w:color w:val="333333"/>
+          <w:shd w:val="clear" w:color="auto" w:fill="FFFFFF"/>
+        </w:rPr>
+        <w:t>du terrain</w:t>
+      </w:r>
+      <w:r>
+        <w:rPr>
+          <w:rFonts w:ascii="Open Sans" w:hAnsi="Open Sans" w:cs="Open Sans"/>
+          <w:color w:val="333333"/>
+          <w:shd w:val="clear" w:color="auto" w:fill="FFFFFF"/>
+        </w:rPr>
+        <w:t xml:space="preserve"> la tourelle va effectuer</w:t>
+      </w:r>
+      <w:r>
+        <w:rPr>
+          <w:rFonts w:ascii="Open Sans" w:hAnsi="Open Sans" w:cs="Open Sans"/>
+          <w:color w:val="333333"/>
+          <w:shd w:val="clear" w:color="auto" w:fill="FFFFFF"/>
+        </w:rPr>
+        <w:t xml:space="preserve"> sa recherche</w:t>
+      </w:r>
+      <w:r>
+        <w:rPr>
+          <w:rFonts w:ascii="Open Sans" w:hAnsi="Open Sans" w:cs="Open Sans"/>
+          <w:color w:val="333333"/>
+          <w:shd w:val="clear" w:color="auto" w:fill="FFFFFF"/>
+        </w:rPr>
+        <w:t xml:space="preserve"> dans tous les cas (complexité O(n)).</w:t>
+      </w:r>
+    </w:p>
+    <w:p>
+      <w:pPr>
+        <w:pStyle w:val="Paragraphedeliste"/>
+        <w:rPr>
+          <w:rFonts w:ascii="Open Sans" w:hAnsi="Open Sans" w:cs="Open Sans"/>
+          <w:color w:val="333333"/>
+          <w:shd w:val="clear" w:color="auto" w:fill="FFFFFF"/>
+        </w:rPr>
+      </w:pPr>
+    </w:p>
+    <w:p>
+      <w:pPr>
+        <w:pStyle w:val="Paragraphedeliste"/>
+        <w:numPr>
+          <w:ilvl w:val="0"/>
+          <w:numId w:val="19"/>
+        </w:numPr>
+        <w:rPr>
+          <w:rFonts w:ascii="Open Sans" w:hAnsi="Open Sans" w:cs="Open Sans"/>
+          <w:color w:val="333333"/>
+          <w:shd w:val="clear" w:color="auto" w:fill="FFFFFF"/>
+        </w:rPr>
+      </w:pPr>
+      <w:r>
+        <w:rPr>
+          <w:rFonts w:ascii="Open Sans" w:hAnsi="Open Sans" w:cs="Open Sans"/>
+          <w:color w:val="333333"/>
+          <w:shd w:val="clear" w:color="auto" w:fill="FFFFFF"/>
+        </w:rPr>
+        <w:t>Les tourelles prennent pour cible le premier ennemi détecté qui bien souvent est le même, ce qui engendre une énorme concentration de tire sur une cible (le joueur risque de ne pas apprécier).</w:t>
+      </w:r>
+    </w:p>
+    <w:p>
+      <w:pPr>
+        <w:pStyle w:val="Paragraphedeliste"/>
+        <w:rPr>
+          <w:rFonts w:ascii="Open Sans" w:hAnsi="Open Sans" w:cs="Open Sans"/>
+          <w:color w:val="333333"/>
+          <w:shd w:val="clear" w:color="auto" w:fill="FFFFFF"/>
+        </w:rPr>
+      </w:pPr>
+    </w:p>
+    <w:p>
+      <w:pPr>
+        <w:pStyle w:val="Paragraphedeliste"/>
+        <w:rPr>
+          <w:rFonts w:ascii="Open Sans" w:hAnsi="Open Sans" w:cs="Open Sans"/>
+          <w:color w:val="333333"/>
+          <w:shd w:val="clear" w:color="auto" w:fill="FFFFFF"/>
+        </w:rPr>
+      </w:pPr>
+    </w:p>
+    <w:p>
+      <w:pPr>
+        <w:pStyle w:val="Paragraphedeliste"/>
+        <w:numPr>
+          <w:ilvl w:val="0"/>
+          <w:numId w:val="20"/>
+        </w:numPr>
+        <w:rPr>
+          <w:rFonts w:ascii="Open Sans" w:hAnsi="Open Sans" w:cs="Open Sans"/>
+          <w:color w:val="333333"/>
+          <w:shd w:val="clear" w:color="auto" w:fill="FFFFFF"/>
+        </w:rPr>
+      </w:pPr>
+      <w:r>
+        <w:rPr>
+          <w:rFonts w:ascii="Open Sans" w:hAnsi="Open Sans" w:cs="Open Sans"/>
+          <w:color w:val="333333"/>
+          <w:shd w:val="clear" w:color="auto" w:fill="FFFFFF"/>
+        </w:rPr>
+        <w:t xml:space="preserve">La gestion des munitions n’est pas maintenable en l’état, j’étais parti sur un système pour manager les évènements de chaque munition ce qui a engendré beaucoup de complications et </w:t>
+      </w:r>
+      <w:r>
+        <w:rPr>
+          <w:rFonts w:ascii="Open Sans" w:hAnsi="Open Sans" w:cs="Open Sans"/>
+          <w:color w:val="333333"/>
+          <w:shd w:val="clear" w:color="auto" w:fill="FFFFFF"/>
+        </w:rPr>
+        <w:t>à</w:t>
+      </w:r>
+      <w:r>
+        <w:rPr>
+          <w:rFonts w:ascii="Open Sans" w:hAnsi="Open Sans" w:cs="Open Sans"/>
+          <w:color w:val="333333"/>
+          <w:shd w:val="clear" w:color="auto" w:fill="FFFFFF"/>
+        </w:rPr>
+        <w:t xml:space="preserve"> comp</w:t>
+      </w:r>
+      <w:r>
+        <w:rPr>
+          <w:rFonts w:ascii="Open Sans" w:hAnsi="Open Sans" w:cs="Open Sans"/>
+          <w:color w:val="333333"/>
+          <w:shd w:val="clear" w:color="auto" w:fill="FFFFFF"/>
+        </w:rPr>
+        <w:t>lexifier</w:t>
+      </w:r>
+      <w:r>
+        <w:rPr>
+          <w:rFonts w:ascii="Open Sans" w:hAnsi="Open Sans" w:cs="Open Sans"/>
+          <w:color w:val="333333"/>
+          <w:shd w:val="clear" w:color="auto" w:fill="FFFFFF"/>
+        </w:rPr>
+        <w:t xml:space="preserve"> le code, l’idée est de partir sur un système de pool d’objets.</w:t>
       </w:r>
     </w:p>
     <w:p>
@@ -6876,10 +7071,9 @@
           <w:color w:val="333333"/>
           <w:sz w:val="42"/>
           <w:szCs w:val="42"/>
-          <w:lang w:val="en-US" w:eastAsia="en-GB"/>
-        </w:rPr>
-      </w:pPr>
-      <w:proofErr w:type="gramStart"/>
+          <w:lang w:val="fr-CH" w:eastAsia="en-GB"/>
+        </w:rPr>
+      </w:pPr>
       <w:r>
         <w:rPr>
           <w:rStyle w:val="md-plain"/>
@@ -6887,121 +7081,177 @@
           <w:color w:val="333333"/>
           <w:sz w:val="42"/>
           <w:szCs w:val="42"/>
-          <w:lang w:val="en-US"/>
-        </w:rPr>
-        <w:t>Pathfinding :</w:t>
-      </w:r>
-      <w:proofErr w:type="gramEnd"/>
-      <w:r>
-        <w:rPr>
-          <w:rStyle w:val="md-plain"/>
-          <w:rFonts w:ascii="Open Sans" w:hAnsi="Open Sans" w:cs="Open Sans"/>
-          <w:color w:val="333333"/>
-          <w:sz w:val="42"/>
-          <w:szCs w:val="42"/>
-          <w:lang w:val="en-US"/>
+          <w:lang w:val="fr-CH"/>
+        </w:rPr>
+        <w:t>Système de Grilles</w:t>
+      </w:r>
+    </w:p>
+    <w:p>
+      <w:pPr>
+        <w:rPr>
+          <w:rFonts w:ascii="Open Sans" w:hAnsi="Open Sans" w:cs="Open Sans"/>
+          <w:color w:val="333333"/>
+          <w:shd w:val="clear" w:color="auto" w:fill="FFFFFF"/>
+          <w:lang w:val="fr-CH"/>
+        </w:rPr>
+      </w:pPr>
+    </w:p>
+    <w:p>
+      <w:pPr>
+        <w:rPr>
+          <w:rFonts w:ascii="Open Sans" w:hAnsi="Open Sans" w:cs="Open Sans"/>
+          <w:color w:val="333333"/>
+          <w:shd w:val="clear" w:color="auto" w:fill="FFFFFF"/>
+          <w:lang w:val="fr-CH"/>
+        </w:rPr>
+      </w:pPr>
+      <w:r>
+        <w:rPr>
+          <w:rFonts w:ascii="Open Sans" w:hAnsi="Open Sans" w:cs="Open Sans"/>
+          <w:color w:val="333333"/>
+          <w:shd w:val="clear" w:color="auto" w:fill="FFFFFF"/>
+          <w:lang w:val="fr-CH"/>
+        </w:rPr>
+        <w:t xml:space="preserve">Le projet Utilisant beaucoup de grilles, un utilitaire </w:t>
+      </w:r>
+      <w:proofErr w:type="spellStart"/>
+      <w:r>
+        <w:rPr>
+          <w:rFonts w:ascii="Open Sans" w:hAnsi="Open Sans" w:cs="Open Sans"/>
+          <w:color w:val="333333"/>
+          <w:shd w:val="clear" w:color="auto" w:fill="FFFFFF"/>
+          <w:lang w:val="fr-CH"/>
+        </w:rPr>
+        <w:t>à</w:t>
+      </w:r>
+      <w:proofErr w:type="spellEnd"/>
+      <w:r>
+        <w:rPr>
+          <w:rFonts w:ascii="Open Sans" w:hAnsi="Open Sans" w:cs="Open Sans"/>
+          <w:color w:val="333333"/>
+          <w:shd w:val="clear" w:color="auto" w:fill="FFFFFF"/>
+          <w:lang w:val="fr-CH"/>
+        </w:rPr>
+        <w:t xml:space="preserve"> été mis en place afin de facilité les différentes implémentations et surtout de les uniformiser</w:t>
+      </w:r>
+      <w:r>
+        <w:rPr>
+          <w:rFonts w:ascii="Open Sans" w:hAnsi="Open Sans" w:cs="Open Sans"/>
+          <w:color w:val="333333"/>
+          <w:shd w:val="clear" w:color="auto" w:fill="FFFFFF"/>
+          <w:lang w:val="fr-CH"/>
+        </w:rPr>
+        <w:t xml:space="preserve"> afin d’éviter que chaque grille ne fonctionne d’une manière totalement différente</w:t>
+      </w:r>
+      <w:r>
+        <w:rPr>
+          <w:rFonts w:ascii="Open Sans" w:hAnsi="Open Sans" w:cs="Open Sans"/>
+          <w:color w:val="333333"/>
+          <w:shd w:val="clear" w:color="auto" w:fill="FFFFFF"/>
+          <w:lang w:val="fr-CH"/>
+        </w:rPr>
+        <w:t>.</w:t>
+      </w:r>
+      <w:r>
+        <w:rPr>
+          <w:rFonts w:ascii="Open Sans" w:hAnsi="Open Sans" w:cs="Open Sans"/>
+          <w:color w:val="333333"/>
+          <w:shd w:val="clear" w:color="auto" w:fill="FFFFFF"/>
+          <w:lang w:val="fr-CH"/>
         </w:rPr>
         <w:t xml:space="preserve"> </w:t>
       </w:r>
+    </w:p>
+    <w:p>
+      <w:pPr>
+        <w:rPr>
+          <w:rFonts w:ascii="Open Sans" w:hAnsi="Open Sans" w:cs="Open Sans"/>
+          <w:color w:val="333333"/>
+          <w:shd w:val="clear" w:color="auto" w:fill="FFFFFF"/>
+          <w:lang w:val="fr-CH"/>
+        </w:rPr>
+      </w:pPr>
+      <w:r>
+        <w:rPr>
+          <w:rFonts w:ascii="Open Sans" w:hAnsi="Open Sans" w:cs="Open Sans"/>
+          <w:color w:val="333333"/>
+          <w:shd w:val="clear" w:color="auto" w:fill="FFFFFF"/>
+          <w:lang w:val="fr-CH"/>
+        </w:rPr>
+        <w:t>(</w:t>
+      </w:r>
+      <w:r>
+        <w:rPr>
+          <w:rFonts w:ascii="Open Sans" w:hAnsi="Open Sans" w:cs="Open Sans"/>
+          <w:color w:val="333333"/>
+          <w:shd w:val="clear" w:color="auto" w:fill="FFFFFF"/>
+          <w:lang w:val="fr-CH"/>
+        </w:rPr>
+        <w:t>Voir</w:t>
+      </w:r>
+      <w:r>
+        <w:rPr>
+          <w:rFonts w:ascii="Open Sans" w:hAnsi="Open Sans" w:cs="Open Sans"/>
+          <w:color w:val="333333"/>
+          <w:shd w:val="clear" w:color="auto" w:fill="FFFFFF"/>
+          <w:lang w:val="fr-CH"/>
+        </w:rPr>
+        <w:t xml:space="preserve"> : </w:t>
+      </w:r>
       <w:proofErr w:type="spellStart"/>
       <w:r>
         <w:rPr>
-          <w:rStyle w:val="md-plain"/>
-          <w:rFonts w:ascii="Open Sans" w:hAnsi="Open Sans" w:cs="Open Sans"/>
-          <w:color w:val="333333"/>
-          <w:sz w:val="42"/>
-          <w:szCs w:val="42"/>
-          <w:lang w:val="en-US"/>
-        </w:rPr>
-        <w:t>FlowField</w:t>
+          <w:rFonts w:ascii="Open Sans" w:hAnsi="Open Sans" w:cs="Open Sans"/>
+          <w:i/>
+          <w:color w:val="333333"/>
+          <w:shd w:val="clear" w:color="auto" w:fill="FFFFFF"/>
+          <w:lang w:val="fr-CH"/>
+        </w:rPr>
+        <w:t>KwUtils</w:t>
       </w:r>
       <w:proofErr w:type="spellEnd"/>
-    </w:p>
-    <w:p>
-      <w:pPr>
-        <w:rPr>
-          <w:rFonts w:ascii="Open Sans" w:hAnsi="Open Sans" w:cs="Open Sans"/>
-          <w:color w:val="333333"/>
-          <w:shd w:val="clear" w:color="auto" w:fill="FFFFFF"/>
-          <w:lang w:val="en-US"/>
-        </w:rPr>
-      </w:pPr>
-    </w:p>
-    <w:p>
-      <w:pPr>
-        <w:rPr>
-          <w:rFonts w:ascii="Open Sans" w:hAnsi="Open Sans" w:cs="Open Sans"/>
-          <w:color w:val="333333"/>
-          <w:shd w:val="clear" w:color="auto" w:fill="FFFFFF"/>
-          <w:lang w:val="en-US"/>
-        </w:rPr>
-      </w:pPr>
+      <w:r>
+        <w:rPr>
+          <w:rFonts w:ascii="Open Sans" w:hAnsi="Open Sans" w:cs="Open Sans"/>
+          <w:i/>
+          <w:color w:val="333333"/>
+          <w:shd w:val="clear" w:color="auto" w:fill="FFFFFF"/>
+          <w:lang w:val="fr-CH"/>
+        </w:rPr>
+        <w:t>/</w:t>
+      </w:r>
       <w:proofErr w:type="spellStart"/>
-      <w:proofErr w:type="gramStart"/>
-      <w:r>
-        <w:rPr>
-          <w:rFonts w:ascii="Open Sans" w:hAnsi="Open Sans" w:cs="Open Sans"/>
-          <w:color w:val="333333"/>
-          <w:shd w:val="clear" w:color="auto" w:fill="FFFFFF"/>
-          <w:lang w:val="en-US"/>
-        </w:rPr>
-        <w:t>Utilitaire</w:t>
+      <w:r>
+        <w:rPr>
+          <w:rFonts w:ascii="Open Sans" w:hAnsi="Open Sans" w:cs="Open Sans"/>
+          <w:i/>
+          <w:color w:val="333333"/>
+          <w:shd w:val="clear" w:color="auto" w:fill="FFFFFF"/>
+          <w:lang w:val="fr-CH"/>
+        </w:rPr>
+        <w:t>Runtime</w:t>
       </w:r>
       <w:proofErr w:type="spellEnd"/>
       <w:r>
         <w:rPr>
           <w:rFonts w:ascii="Open Sans" w:hAnsi="Open Sans" w:cs="Open Sans"/>
-          <w:color w:val="333333"/>
-          <w:shd w:val="clear" w:color="auto" w:fill="FFFFFF"/>
-          <w:lang w:val="en-US"/>
-        </w:rPr>
-        <w:t> :</w:t>
-      </w:r>
-      <w:proofErr w:type="gramEnd"/>
-      <w:r>
-        <w:rPr>
-          <w:rFonts w:ascii="Open Sans" w:hAnsi="Open Sans" w:cs="Open Sans"/>
-          <w:color w:val="333333"/>
-          <w:shd w:val="clear" w:color="auto" w:fill="FFFFFF"/>
-          <w:lang w:val="en-US"/>
-        </w:rPr>
-        <w:t xml:space="preserve"> Generic Simple Grid / Generic Chunked Grid</w:t>
-      </w:r>
-    </w:p>
-    <w:p>
-      <w:pPr>
-        <w:rPr>
-          <w:rFonts w:ascii="Open Sans" w:hAnsi="Open Sans" w:cs="Open Sans"/>
-          <w:color w:val="333333"/>
-          <w:shd w:val="clear" w:color="auto" w:fill="FFFFFF"/>
-          <w:lang w:val="en-US"/>
-        </w:rPr>
-      </w:pPr>
-    </w:p>
-    <w:p>
-      <w:pPr>
-        <w:rPr>
-          <w:rFonts w:ascii="Open Sans" w:hAnsi="Open Sans" w:cs="Open Sans"/>
-          <w:color w:val="333333"/>
-          <w:shd w:val="clear" w:color="auto" w:fill="FFFFFF"/>
-        </w:rPr>
-      </w:pPr>
-      <w:r>
-        <w:rPr>
-          <w:rFonts w:ascii="Open Sans" w:hAnsi="Open Sans" w:cs="Open Sans"/>
-          <w:color w:val="333333"/>
-          <w:shd w:val="clear" w:color="auto" w:fill="FFFFFF"/>
-        </w:rPr>
-        <w:t xml:space="preserve">Ajustement du </w:t>
+          <w:i/>
+          <w:color w:val="333333"/>
+          <w:shd w:val="clear" w:color="auto" w:fill="FFFFFF"/>
+          <w:lang w:val="fr-CH"/>
+        </w:rPr>
+        <w:t>/</w:t>
       </w:r>
       <w:proofErr w:type="spellStart"/>
       <w:r>
         <w:rPr>
           <w:rFonts w:ascii="Open Sans" w:hAnsi="Open Sans" w:cs="Open Sans"/>
-          <w:color w:val="333333"/>
-          <w:shd w:val="clear" w:color="auto" w:fill="FFFFFF"/>
-        </w:rPr>
-        <w:t>cost</w:t>
+          <w:i/>
+          <w:color w:val="333333"/>
+          <w:shd w:val="clear" w:color="auto" w:fill="FFFFFF"/>
+          <w:lang w:val="fr-CH"/>
+        </w:rPr>
+        <w:t>GridUtils</w:t>
       </w:r>
       <w:proofErr w:type="spellEnd"/>
       <w:r>
@@ -7009,8 +7259,108 @@
           <w:rFonts w:ascii="Open Sans" w:hAnsi="Open Sans" w:cs="Open Sans"/>
           <w:color w:val="333333"/>
           <w:shd w:val="clear" w:color="auto" w:fill="FFFFFF"/>
-        </w:rPr>
-        <w:t xml:space="preserve"> Field : éviter que les ennemies passent </w:t>
+          <w:lang w:val="fr-CH"/>
+        </w:rPr>
+        <w:t>)</w:t>
+      </w:r>
+      <w:r>
+        <w:rPr>
+          <w:rFonts w:ascii="Open Sans" w:hAnsi="Open Sans" w:cs="Open Sans"/>
+          <w:color w:val="333333"/>
+          <w:shd w:val="clear" w:color="auto" w:fill="FFFFFF"/>
+          <w:lang w:val="fr-CH"/>
+        </w:rPr>
+        <w:t>.</w:t>
+      </w:r>
+    </w:p>
+    <w:p>
+      <w:pPr>
+        <w:rPr>
+          <w:rFonts w:ascii="Open Sans" w:hAnsi="Open Sans" w:cs="Open Sans"/>
+          <w:color w:val="333333"/>
+          <w:shd w:val="clear" w:color="auto" w:fill="FFFFFF"/>
+          <w:lang w:val="fr-CH"/>
+        </w:rPr>
+      </w:pPr>
+    </w:p>
+    <w:p>
+      <w:pPr>
+        <w:rPr>
+          <w:rFonts w:ascii="Open Sans" w:hAnsi="Open Sans" w:cs="Open Sans"/>
+          <w:color w:val="333333"/>
+          <w:shd w:val="clear" w:color="auto" w:fill="FFFFFF"/>
+          <w:lang w:val="fr-CH"/>
+        </w:rPr>
+      </w:pPr>
+      <w:r>
+        <w:rPr>
+          <w:rFonts w:ascii="Open Sans" w:hAnsi="Open Sans" w:cs="Open Sans"/>
+          <w:color w:val="333333"/>
+          <w:shd w:val="clear" w:color="auto" w:fill="FFFFFF"/>
+          <w:lang w:val="fr-CH"/>
+        </w:rPr>
+        <w:t>Les grilles suivantes prennent un type générique :</w:t>
+      </w:r>
+    </w:p>
+    <w:p>
+      <w:pPr>
+        <w:rPr>
+          <w:rFonts w:ascii="Open Sans" w:hAnsi="Open Sans" w:cs="Open Sans"/>
+          <w:color w:val="333333"/>
+          <w:shd w:val="clear" w:color="auto" w:fill="FFFFFF"/>
+          <w:lang w:val="fr-CH"/>
+        </w:rPr>
+      </w:pPr>
+    </w:p>
+    <w:p>
+      <w:pPr>
+        <w:pStyle w:val="Paragraphedeliste"/>
+        <w:numPr>
+          <w:ilvl w:val="0"/>
+          <w:numId w:val="21"/>
+        </w:numPr>
+        <w:rPr>
+          <w:rFonts w:ascii="Open Sans" w:hAnsi="Open Sans" w:cs="Open Sans"/>
+          <w:color w:val="333333"/>
+          <w:shd w:val="clear" w:color="auto" w:fill="FFFFFF"/>
+          <w:lang w:val="fr-CH"/>
+        </w:rPr>
+      </w:pPr>
+      <w:r>
+        <w:rPr>
+          <w:rFonts w:ascii="Open Sans" w:hAnsi="Open Sans" w:cs="Open Sans"/>
+          <w:color w:val="333333"/>
+          <w:shd w:val="clear" w:color="auto" w:fill="FFFFFF"/>
+          <w:lang w:val="fr-CH"/>
+        </w:rPr>
+        <w:t xml:space="preserve">Une </w:t>
+      </w:r>
+      <w:r>
+        <w:rPr>
+          <w:rFonts w:ascii="Open Sans" w:hAnsi="Open Sans" w:cs="Open Sans"/>
+          <w:color w:val="333333"/>
+          <w:shd w:val="clear" w:color="auto" w:fill="FFFFFF"/>
+          <w:lang w:val="fr-CH"/>
+        </w:rPr>
+        <w:t>g</w:t>
+      </w:r>
+      <w:r>
+        <w:rPr>
+          <w:rFonts w:ascii="Open Sans" w:hAnsi="Open Sans" w:cs="Open Sans"/>
+          <w:color w:val="333333"/>
+          <w:shd w:val="clear" w:color="auto" w:fill="FFFFFF"/>
+          <w:lang w:val="fr-CH"/>
+        </w:rPr>
+        <w:t>rille Simple co</w:t>
+      </w:r>
+      <w:r>
+        <w:rPr>
+          <w:rFonts w:ascii="Open Sans" w:hAnsi="Open Sans" w:cs="Open Sans"/>
+          <w:color w:val="333333"/>
+          <w:shd w:val="clear" w:color="auto" w:fill="FFFFFF"/>
+          <w:lang w:val="fr-CH"/>
+        </w:rPr>
+        <w:t xml:space="preserve">ntenant un </w:t>
       </w:r>
       <w:proofErr w:type="spellStart"/>
       <w:r>
@@ -7018,8 +7368,9 @@
           <w:rFonts w:ascii="Open Sans" w:hAnsi="Open Sans" w:cs="Open Sans"/>
           <w:color w:val="333333"/>
           <w:shd w:val="clear" w:color="auto" w:fill="FFFFFF"/>
-        </w:rPr>
-        <w:t>apr</w:t>
+          <w:lang w:val="fr-CH"/>
+        </w:rPr>
+        <w:t>array</w:t>
       </w:r>
       <w:proofErr w:type="spellEnd"/>
       <w:r>
@@ -7027,24 +7378,44 @@
           <w:rFonts w:ascii="Open Sans" w:hAnsi="Open Sans" w:cs="Open Sans"/>
           <w:color w:val="333333"/>
           <w:shd w:val="clear" w:color="auto" w:fill="FFFFFF"/>
-        </w:rPr>
-        <w:t xml:space="preserve"> les bord</w:t>
-      </w:r>
-      <w:r>
-        <w:rPr>
-          <w:rFonts w:ascii="Open Sans" w:hAnsi="Open Sans" w:cs="Open Sans"/>
-          <w:color w:val="333333"/>
-          <w:shd w:val="clear" w:color="auto" w:fill="FFFFFF"/>
-        </w:rPr>
-        <w:t>s</w:t>
-      </w:r>
-      <w:r>
-        <w:rPr>
-          <w:rFonts w:ascii="Open Sans" w:hAnsi="Open Sans" w:cs="Open Sans"/>
-          <w:color w:val="333333"/>
-          <w:shd w:val="clear" w:color="auto" w:fill="FFFFFF"/>
-        </w:rPr>
-        <w:t xml:space="preserve"> de la route, mais qu’ils utilisent le </w:t>
+          <w:lang w:val="fr-CH"/>
+        </w:rPr>
+        <w:t xml:space="preserve"> de type générique.</w:t>
+      </w:r>
+    </w:p>
+    <w:p>
+      <w:pPr>
+        <w:pStyle w:val="Paragraphedeliste"/>
+        <w:rPr>
+          <w:rFonts w:ascii="Open Sans" w:hAnsi="Open Sans" w:cs="Open Sans"/>
+          <w:color w:val="333333"/>
+          <w:shd w:val="clear" w:color="auto" w:fill="FFFFFF"/>
+          <w:lang w:val="fr-CH"/>
+        </w:rPr>
+      </w:pPr>
+    </w:p>
+    <w:p>
+      <w:pPr>
+        <w:pStyle w:val="Paragraphedeliste"/>
+        <w:numPr>
+          <w:ilvl w:val="0"/>
+          <w:numId w:val="21"/>
+        </w:numPr>
+        <w:rPr>
+          <w:rFonts w:ascii="Open Sans" w:hAnsi="Open Sans" w:cs="Open Sans"/>
+          <w:color w:val="333333"/>
+          <w:shd w:val="clear" w:color="auto" w:fill="FFFFFF"/>
+          <w:lang w:val="fr-CH"/>
+        </w:rPr>
+      </w:pPr>
+      <w:r>
+        <w:rPr>
+          <w:rFonts w:ascii="Open Sans" w:hAnsi="Open Sans" w:cs="Open Sans"/>
+          <w:color w:val="333333"/>
+          <w:shd w:val="clear" w:color="auto" w:fill="FFFFFF"/>
+          <w:lang w:val="fr-CH"/>
+        </w:rPr>
+        <w:t>Une grille partitionnée (</w:t>
       </w:r>
       <w:proofErr w:type="spellStart"/>
       <w:r>
@@ -7052,8 +7423,9 @@
           <w:rFonts w:ascii="Open Sans" w:hAnsi="Open Sans" w:cs="Open Sans"/>
           <w:color w:val="333333"/>
           <w:shd w:val="clear" w:color="auto" w:fill="FFFFFF"/>
-        </w:rPr>
-        <w:t>mileu</w:t>
+          <w:lang w:val="fr-CH"/>
+        </w:rPr>
+        <w:t>chunked</w:t>
       </w:r>
       <w:proofErr w:type="spellEnd"/>
       <w:r>
@@ -7061,34 +7433,9 @@
           <w:rFonts w:ascii="Open Sans" w:hAnsi="Open Sans" w:cs="Open Sans"/>
           <w:color w:val="333333"/>
           <w:shd w:val="clear" w:color="auto" w:fill="FFFFFF"/>
-        </w:rPr>
-        <w:t xml:space="preserve"> de la route plutôt</w:t>
-      </w:r>
-    </w:p>
-    <w:p>
-      <w:pPr>
-        <w:rPr>
-          <w:rFonts w:ascii="Open Sans" w:hAnsi="Open Sans" w:cs="Open Sans"/>
-          <w:color w:val="333333"/>
-          <w:shd w:val="clear" w:color="auto" w:fill="FFFFFF"/>
-        </w:rPr>
-      </w:pPr>
-    </w:p>
-    <w:p>
-      <w:pPr>
-        <w:rPr>
-          <w:rFonts w:ascii="Open Sans" w:hAnsi="Open Sans" w:cs="Open Sans"/>
-          <w:color w:val="333333"/>
-          <w:shd w:val="clear" w:color="auto" w:fill="FFFFFF"/>
-        </w:rPr>
-      </w:pPr>
-      <w:r>
-        <w:rPr>
-          <w:rFonts w:ascii="Open Sans" w:hAnsi="Open Sans" w:cs="Open Sans"/>
-          <w:color w:val="333333"/>
-          <w:shd w:val="clear" w:color="auto" w:fill="FFFFFF"/>
-        </w:rPr>
-        <w:t xml:space="preserve">Multithreading et </w:t>
+          <w:lang w:val="fr-CH"/>
+        </w:rPr>
+        <w:t xml:space="preserve"> </w:t>
       </w:r>
       <w:proofErr w:type="spellStart"/>
       <w:r>
@@ -7096,8 +7443,9 @@
           <w:rFonts w:ascii="Open Sans" w:hAnsi="Open Sans" w:cs="Open Sans"/>
           <w:color w:val="333333"/>
           <w:shd w:val="clear" w:color="auto" w:fill="FFFFFF"/>
-        </w:rPr>
-        <w:t>Burst</w:t>
+          <w:lang w:val="fr-CH"/>
+        </w:rPr>
+        <w:t>grid</w:t>
       </w:r>
       <w:proofErr w:type="spellEnd"/>
       <w:r>
@@ -7105,27 +7453,531 @@
           <w:rFonts w:ascii="Open Sans" w:hAnsi="Open Sans" w:cs="Open Sans"/>
           <w:color w:val="333333"/>
           <w:shd w:val="clear" w:color="auto" w:fill="FFFFFF"/>
-        </w:rPr>
-        <w:t xml:space="preserve"> Compiler</w:t>
-      </w:r>
-    </w:p>
-    <w:p>
-      <w:pPr>
-        <w:rPr>
-          <w:rFonts w:ascii="Open Sans" w:hAnsi="Open Sans" w:cs="Open Sans"/>
-          <w:color w:val="333333"/>
-          <w:shd w:val="clear" w:color="auto" w:fill="FFFFFF"/>
-        </w:rPr>
-      </w:pPr>
-    </w:p>
-    <w:p>
-      <w:pPr>
-        <w:rPr>
-          <w:rFonts w:ascii="Open Sans" w:hAnsi="Open Sans" w:cs="Open Sans"/>
-          <w:color w:val="333333"/>
-          <w:shd w:val="clear" w:color="auto" w:fill="FFFFFF"/>
-        </w:rPr>
-      </w:pPr>
+          <w:lang w:val="fr-CH"/>
+        </w:rPr>
+        <w:t xml:space="preserve">) qui contient un </w:t>
+      </w:r>
+      <w:proofErr w:type="spellStart"/>
+      <w:r>
+        <w:rPr>
+          <w:rFonts w:ascii="Open Sans" w:hAnsi="Open Sans" w:cs="Open Sans"/>
+          <w:color w:val="333333"/>
+          <w:shd w:val="clear" w:color="auto" w:fill="FFFFFF"/>
+          <w:lang w:val="fr-CH"/>
+        </w:rPr>
+        <w:t>array</w:t>
+      </w:r>
+      <w:proofErr w:type="spellEnd"/>
+      <w:r>
+        <w:rPr>
+          <w:rFonts w:ascii="Open Sans" w:hAnsi="Open Sans" w:cs="Open Sans"/>
+          <w:color w:val="333333"/>
+          <w:shd w:val="clear" w:color="auto" w:fill="FFFFFF"/>
+          <w:lang w:val="fr-CH"/>
+        </w:rPr>
+        <w:t xml:space="preserve"> similaire à celui de la grille simple mais aussi un dictionnaire avec en clé, l’index d’une partition(</w:t>
+      </w:r>
+      <w:proofErr w:type="spellStart"/>
+      <w:r>
+        <w:rPr>
+          <w:rFonts w:ascii="Open Sans" w:hAnsi="Open Sans" w:cs="Open Sans"/>
+          <w:color w:val="333333"/>
+          <w:shd w:val="clear" w:color="auto" w:fill="FFFFFF"/>
+          <w:lang w:val="fr-CH"/>
+        </w:rPr>
+        <w:t>chunk</w:t>
+      </w:r>
+      <w:proofErr w:type="spellEnd"/>
+      <w:r>
+        <w:rPr>
+          <w:rFonts w:ascii="Open Sans" w:hAnsi="Open Sans" w:cs="Open Sans"/>
+          <w:color w:val="333333"/>
+          <w:shd w:val="clear" w:color="auto" w:fill="FFFFFF"/>
+          <w:lang w:val="fr-CH"/>
+        </w:rPr>
+        <w:t xml:space="preserve">) et en valeur un </w:t>
+      </w:r>
+      <w:proofErr w:type="spellStart"/>
+      <w:r>
+        <w:rPr>
+          <w:rFonts w:ascii="Open Sans" w:hAnsi="Open Sans" w:cs="Open Sans"/>
+          <w:color w:val="333333"/>
+          <w:shd w:val="clear" w:color="auto" w:fill="FFFFFF"/>
+          <w:lang w:val="fr-CH"/>
+        </w:rPr>
+        <w:t>array</w:t>
+      </w:r>
+      <w:proofErr w:type="spellEnd"/>
+      <w:r>
+        <w:rPr>
+          <w:rFonts w:ascii="Open Sans" w:hAnsi="Open Sans" w:cs="Open Sans"/>
+          <w:color w:val="333333"/>
+          <w:shd w:val="clear" w:color="auto" w:fill="FFFFFF"/>
+          <w:lang w:val="fr-CH"/>
+        </w:rPr>
+        <w:t xml:space="preserve"> contenant uniquement les valeurs de l’</w:t>
+      </w:r>
+      <w:proofErr w:type="spellStart"/>
+      <w:r>
+        <w:rPr>
+          <w:rFonts w:ascii="Open Sans" w:hAnsi="Open Sans" w:cs="Open Sans"/>
+          <w:color w:val="333333"/>
+          <w:shd w:val="clear" w:color="auto" w:fill="FFFFFF"/>
+          <w:lang w:val="fr-CH"/>
+        </w:rPr>
+        <w:t>array</w:t>
+      </w:r>
+      <w:proofErr w:type="spellEnd"/>
+      <w:r>
+        <w:rPr>
+          <w:rFonts w:ascii="Open Sans" w:hAnsi="Open Sans" w:cs="Open Sans"/>
+          <w:color w:val="333333"/>
+          <w:shd w:val="clear" w:color="auto" w:fill="FFFFFF"/>
+          <w:lang w:val="fr-CH"/>
+        </w:rPr>
+        <w:t xml:space="preserve"> qui sont comprises dans la partition</w:t>
+      </w:r>
+    </w:p>
+    <w:p>
+      <w:pPr>
+        <w:rPr>
+          <w:rFonts w:ascii="Open Sans" w:hAnsi="Open Sans" w:cs="Open Sans"/>
+          <w:color w:val="333333"/>
+          <w:shd w:val="clear" w:color="auto" w:fill="FFFFFF"/>
+          <w:lang w:val="fr-CH"/>
+        </w:rPr>
+      </w:pPr>
+    </w:p>
+    <w:p>
+      <w:pPr>
+        <w:rPr>
+          <w:rFonts w:ascii="Open Sans" w:hAnsi="Open Sans" w:cs="Open Sans"/>
+          <w:b/>
+          <w:i/>
+          <w:color w:val="333333"/>
+          <w:shd w:val="clear" w:color="auto" w:fill="FFFFFF"/>
+          <w:lang w:val="fr-CH"/>
+        </w:rPr>
+      </w:pPr>
+      <w:r>
+        <w:rPr>
+          <w:rFonts w:ascii="Open Sans" w:hAnsi="Open Sans" w:cs="Open Sans"/>
+          <w:b/>
+          <w:i/>
+          <w:color w:val="333333"/>
+          <w:shd w:val="clear" w:color="auto" w:fill="FFFFFF"/>
+          <w:lang w:val="fr-CH"/>
+        </w:rPr>
+        <w:t>Note Concernant la grille partitionnée :</w:t>
+      </w:r>
+    </w:p>
+    <w:p>
+      <w:pPr>
+        <w:rPr>
+          <w:rFonts w:ascii="Open Sans" w:hAnsi="Open Sans" w:cs="Open Sans"/>
+          <w:i/>
+          <w:color w:val="333333"/>
+          <w:shd w:val="clear" w:color="auto" w:fill="FFFFFF"/>
+          <w:lang w:val="fr-CH"/>
+        </w:rPr>
+      </w:pPr>
+      <w:r>
+        <w:rPr>
+          <w:rFonts w:ascii="Open Sans" w:hAnsi="Open Sans" w:cs="Open Sans"/>
+          <w:i/>
+          <w:color w:val="333333"/>
+          <w:shd w:val="clear" w:color="auto" w:fill="FFFFFF"/>
+          <w:lang w:val="fr-CH"/>
+        </w:rPr>
+        <w:t xml:space="preserve">Cette dernière utilise le système de multithreading de </w:t>
+      </w:r>
+      <w:proofErr w:type="spellStart"/>
+      <w:r>
+        <w:rPr>
+          <w:rFonts w:ascii="Open Sans" w:hAnsi="Open Sans" w:cs="Open Sans"/>
+          <w:i/>
+          <w:color w:val="333333"/>
+          <w:shd w:val="clear" w:color="auto" w:fill="FFFFFF"/>
+          <w:lang w:val="fr-CH"/>
+        </w:rPr>
+        <w:t>Unity</w:t>
+      </w:r>
+      <w:proofErr w:type="spellEnd"/>
+      <w:r>
+        <w:rPr>
+          <w:rFonts w:ascii="Open Sans" w:hAnsi="Open Sans" w:cs="Open Sans"/>
+          <w:i/>
+          <w:color w:val="333333"/>
+          <w:shd w:val="clear" w:color="auto" w:fill="FFFFFF"/>
+          <w:lang w:val="fr-CH"/>
+        </w:rPr>
+        <w:t xml:space="preserve"> (Job System) et surtout le Compilateur Burst, concernant Burst, si le type </w:t>
+      </w:r>
+      <w:r>
+        <w:rPr>
+          <w:rFonts w:ascii="Open Sans" w:hAnsi="Open Sans" w:cs="Open Sans"/>
+          <w:i/>
+          <w:color w:val="333333"/>
+          <w:shd w:val="clear" w:color="auto" w:fill="FFFFFF"/>
+          <w:lang w:val="fr-CH"/>
+        </w:rPr>
+        <w:t xml:space="preserve">générique </w:t>
+      </w:r>
+      <w:r>
+        <w:rPr>
+          <w:rFonts w:ascii="Open Sans" w:hAnsi="Open Sans" w:cs="Open Sans"/>
+          <w:i/>
+          <w:color w:val="333333"/>
+          <w:shd w:val="clear" w:color="auto" w:fill="FFFFFF"/>
+          <w:lang w:val="fr-CH"/>
+        </w:rPr>
+        <w:t xml:space="preserve">est utilisé, </w:t>
+      </w:r>
+      <w:r>
+        <w:rPr>
+          <w:rFonts w:ascii="Open Sans" w:hAnsi="Open Sans" w:cs="Open Sans"/>
+          <w:i/>
+          <w:color w:val="333333"/>
+          <w:shd w:val="clear" w:color="auto" w:fill="FFFFFF"/>
+          <w:lang w:val="fr-CH"/>
+        </w:rPr>
+        <w:t>ce dernier</w:t>
+      </w:r>
+      <w:r>
+        <w:rPr>
+          <w:rFonts w:ascii="Open Sans" w:hAnsi="Open Sans" w:cs="Open Sans"/>
+          <w:i/>
+          <w:color w:val="333333"/>
+          <w:shd w:val="clear" w:color="auto" w:fill="FFFFFF"/>
+          <w:lang w:val="fr-CH"/>
+        </w:rPr>
+        <w:t xml:space="preserve"> ne sera pas actif car </w:t>
+      </w:r>
+      <w:r>
+        <w:rPr>
+          <w:rFonts w:ascii="Open Sans" w:hAnsi="Open Sans" w:cs="Open Sans"/>
+          <w:i/>
+          <w:color w:val="333333"/>
+          <w:shd w:val="clear" w:color="auto" w:fill="FFFFFF"/>
+          <w:lang w:val="fr-CH"/>
+        </w:rPr>
+        <w:t>au jour de l’écriture de cette documentation</w:t>
+      </w:r>
+      <w:r>
+        <w:rPr>
+          <w:rFonts w:ascii="Open Sans" w:hAnsi="Open Sans" w:cs="Open Sans"/>
+          <w:i/>
+          <w:color w:val="333333"/>
+          <w:shd w:val="clear" w:color="auto" w:fill="FFFFFF"/>
+          <w:lang w:val="fr-CH"/>
+        </w:rPr>
+        <w:t xml:space="preserve"> </w:t>
+      </w:r>
+      <w:r>
+        <w:rPr>
+          <w:rFonts w:ascii="Open Sans" w:hAnsi="Open Sans" w:cs="Open Sans"/>
+          <w:i/>
+          <w:color w:val="333333"/>
+          <w:shd w:val="clear" w:color="auto" w:fill="FFFFFF"/>
+          <w:lang w:val="fr-CH"/>
+        </w:rPr>
+        <w:t xml:space="preserve">(01.03.2022), Burst ne peut pas </w:t>
+      </w:r>
+      <w:r>
+        <w:rPr>
+          <w:rFonts w:ascii="Open Sans" w:hAnsi="Open Sans" w:cs="Open Sans"/>
+          <w:i/>
+          <w:color w:val="333333"/>
+          <w:shd w:val="clear" w:color="auto" w:fill="FFFFFF"/>
+          <w:lang w:val="fr-CH"/>
+        </w:rPr>
+        <w:t>être appelé</w:t>
+      </w:r>
+      <w:r>
+        <w:rPr>
+          <w:rFonts w:ascii="Open Sans" w:hAnsi="Open Sans" w:cs="Open Sans"/>
+          <w:i/>
+          <w:color w:val="333333"/>
+          <w:shd w:val="clear" w:color="auto" w:fill="FFFFFF"/>
+          <w:lang w:val="fr-CH"/>
+        </w:rPr>
+        <w:t xml:space="preserve"> via une méthode utilisant un type </w:t>
+      </w:r>
+      <w:r>
+        <w:rPr>
+          <w:rFonts w:ascii="Open Sans" w:hAnsi="Open Sans" w:cs="Open Sans"/>
+          <w:i/>
+          <w:color w:val="333333"/>
+          <w:shd w:val="clear" w:color="auto" w:fill="FFFFFF"/>
+          <w:lang w:val="fr-CH"/>
+        </w:rPr>
+        <w:t xml:space="preserve">générique </w:t>
+      </w:r>
+      <w:r>
+        <w:rPr>
+          <w:rFonts w:ascii="Open Sans" w:hAnsi="Open Sans" w:cs="Open Sans"/>
+          <w:i/>
+          <w:color w:val="333333"/>
+          <w:shd w:val="clear" w:color="auto" w:fill="FFFFFF"/>
+          <w:lang w:val="fr-CH"/>
+        </w:rPr>
+        <w:t>(cela provoquera un crash).</w:t>
+      </w:r>
+    </w:p>
+    <w:p>
+      <w:pPr>
+        <w:rPr>
+          <w:rFonts w:ascii="Open Sans" w:hAnsi="Open Sans" w:cs="Open Sans"/>
+          <w:i/>
+          <w:color w:val="333333"/>
+          <w:shd w:val="clear" w:color="auto" w:fill="FFFFFF"/>
+          <w:lang w:val="fr-CH"/>
+        </w:rPr>
+      </w:pPr>
+      <w:r>
+        <w:rPr>
+          <w:rFonts w:ascii="Open Sans" w:hAnsi="Open Sans" w:cs="Open Sans"/>
+          <w:i/>
+          <w:color w:val="333333"/>
+          <w:shd w:val="clear" w:color="auto" w:fill="FFFFFF"/>
+          <w:lang w:val="fr-CH"/>
+        </w:rPr>
+        <w:t>(Voir</w:t>
+      </w:r>
+      <w:r>
+        <w:rPr>
+          <w:rFonts w:ascii="Open Sans" w:hAnsi="Open Sans" w:cs="Open Sans"/>
+          <w:i/>
+          <w:color w:val="333333"/>
+          <w:shd w:val="clear" w:color="auto" w:fill="FFFFFF"/>
+          <w:lang w:val="fr-CH"/>
+        </w:rPr>
+        <w:t> </w:t>
+      </w:r>
+      <w:r>
+        <w:rPr>
+          <w:rFonts w:ascii="Open Sans" w:hAnsi="Open Sans" w:cs="Open Sans"/>
+          <w:i/>
+          <w:color w:val="333333"/>
+          <w:shd w:val="clear" w:color="auto" w:fill="FFFFFF"/>
+          <w:lang w:val="fr-CH"/>
+        </w:rPr>
+        <w:t>:</w:t>
+      </w:r>
+      <w:r>
+        <w:rPr>
+          <w:rFonts w:ascii="Open Sans" w:hAnsi="Open Sans" w:cs="Open Sans"/>
+          <w:i/>
+          <w:color w:val="333333"/>
+          <w:shd w:val="clear" w:color="auto" w:fill="FFFFFF"/>
+          <w:lang w:val="fr-CH"/>
+        </w:rPr>
+        <w:t xml:space="preserve"> </w:t>
+      </w:r>
+      <w:proofErr w:type="spellStart"/>
+      <w:r>
+        <w:rPr>
+          <w:rFonts w:ascii="Open Sans" w:hAnsi="Open Sans" w:cs="Open Sans"/>
+          <w:i/>
+          <w:color w:val="333333"/>
+          <w:shd w:val="clear" w:color="auto" w:fill="FFFFFF"/>
+          <w:lang w:val="fr-CH"/>
+        </w:rPr>
+        <w:t>Asset</w:t>
+      </w:r>
+      <w:proofErr w:type="spellEnd"/>
+      <w:r>
+        <w:rPr>
+          <w:rFonts w:ascii="Open Sans" w:hAnsi="Open Sans" w:cs="Open Sans"/>
+          <w:i/>
+          <w:color w:val="333333"/>
+          <w:shd w:val="clear" w:color="auto" w:fill="FFFFFF"/>
+          <w:lang w:val="fr-CH"/>
+        </w:rPr>
+        <w:t>/</w:t>
+      </w:r>
+      <w:proofErr w:type="spellStart"/>
+      <w:r>
+        <w:rPr>
+          <w:rFonts w:ascii="Open Sans" w:hAnsi="Open Sans" w:cs="Open Sans"/>
+          <w:i/>
+          <w:color w:val="333333"/>
+          <w:shd w:val="clear" w:color="auto" w:fill="FFFFFF"/>
+          <w:lang w:val="fr-CH"/>
+        </w:rPr>
+        <w:t>KwUtils</w:t>
+      </w:r>
+      <w:proofErr w:type="spellEnd"/>
+      <w:r>
+        <w:rPr>
+          <w:rFonts w:ascii="Open Sans" w:hAnsi="Open Sans" w:cs="Open Sans"/>
+          <w:i/>
+          <w:color w:val="333333"/>
+          <w:shd w:val="clear" w:color="auto" w:fill="FFFFFF"/>
+          <w:lang w:val="fr-CH"/>
+        </w:rPr>
+        <w:t>/</w:t>
+      </w:r>
+      <w:proofErr w:type="spellStart"/>
+      <w:r>
+        <w:rPr>
+          <w:rFonts w:ascii="Open Sans" w:hAnsi="Open Sans" w:cs="Open Sans"/>
+          <w:i/>
+          <w:color w:val="333333"/>
+          <w:shd w:val="clear" w:color="auto" w:fill="FFFFFF"/>
+          <w:lang w:val="fr-CH"/>
+        </w:rPr>
+        <w:t>Runtime</w:t>
+      </w:r>
+      <w:proofErr w:type="spellEnd"/>
+      <w:r>
+        <w:rPr>
+          <w:rFonts w:ascii="Open Sans" w:hAnsi="Open Sans" w:cs="Open Sans"/>
+          <w:i/>
+          <w:color w:val="333333"/>
+          <w:shd w:val="clear" w:color="auto" w:fill="FFFFFF"/>
+          <w:lang w:val="fr-CH"/>
+        </w:rPr>
+        <w:t>/</w:t>
+      </w:r>
+      <w:proofErr w:type="spellStart"/>
+      <w:r>
+        <w:rPr>
+          <w:rFonts w:ascii="Open Sans" w:hAnsi="Open Sans" w:cs="Open Sans"/>
+          <w:i/>
+          <w:color w:val="333333"/>
+          <w:shd w:val="clear" w:color="auto" w:fill="FFFFFF"/>
+          <w:lang w:val="fr-CH"/>
+        </w:rPr>
+        <w:t>GridUtils</w:t>
+      </w:r>
+      <w:proofErr w:type="spellEnd"/>
+      <w:r>
+        <w:rPr>
+          <w:rFonts w:ascii="Open Sans" w:hAnsi="Open Sans" w:cs="Open Sans"/>
+          <w:i/>
+          <w:color w:val="333333"/>
+          <w:shd w:val="clear" w:color="auto" w:fill="FFFFFF"/>
+          <w:lang w:val="fr-CH"/>
+        </w:rPr>
+        <w:t xml:space="preserve"> </w:t>
+      </w:r>
+      <w:r>
+        <w:rPr>
+          <w:rFonts w:ascii="Open Sans" w:hAnsi="Open Sans" w:cs="Open Sans"/>
+          <w:i/>
+          <w:color w:val="333333"/>
+          <w:shd w:val="clear" w:color="auto" w:fill="FFFFFF"/>
+          <w:lang w:val="fr-CH"/>
+        </w:rPr>
+        <w:t>/KWChunk.cs).</w:t>
+      </w:r>
+    </w:p>
+    <w:p>
+      <w:pPr>
+        <w:rPr>
+          <w:rFonts w:ascii="Open Sans" w:hAnsi="Open Sans" w:cs="Open Sans"/>
+          <w:i/>
+          <w:color w:val="333333"/>
+          <w:shd w:val="clear" w:color="auto" w:fill="FFFFFF"/>
+          <w:lang w:val="fr-CH"/>
+        </w:rPr>
+      </w:pPr>
+      <w:r>
+        <w:rPr>
+          <w:rFonts w:ascii="Open Sans" w:hAnsi="Open Sans" w:cs="Open Sans"/>
+          <w:i/>
+          <w:color w:val="333333"/>
+          <w:shd w:val="clear" w:color="auto" w:fill="FFFFFF"/>
+          <w:lang w:val="fr-CH"/>
+        </w:rPr>
+        <w:t xml:space="preserve">Afin d’activer Burst il faut créer un </w:t>
+      </w:r>
+      <w:proofErr w:type="spellStart"/>
+      <w:r>
+        <w:rPr>
+          <w:rFonts w:ascii="Open Sans" w:hAnsi="Open Sans" w:cs="Open Sans"/>
+          <w:i/>
+          <w:color w:val="333333"/>
+          <w:shd w:val="clear" w:color="auto" w:fill="FFFFFF"/>
+          <w:lang w:val="fr-CH"/>
+        </w:rPr>
+        <w:t>overload</w:t>
+      </w:r>
+      <w:proofErr w:type="spellEnd"/>
+      <w:r>
+        <w:rPr>
+          <w:rFonts w:ascii="Open Sans" w:hAnsi="Open Sans" w:cs="Open Sans"/>
+          <w:i/>
+          <w:color w:val="333333"/>
+          <w:shd w:val="clear" w:color="auto" w:fill="FFFFFF"/>
+          <w:lang w:val="fr-CH"/>
+        </w:rPr>
+        <w:t xml:space="preserve"> identique à celui générique puis remplacer T par le type voulu</w:t>
+      </w:r>
+      <w:r>
+        <w:rPr>
+          <w:rFonts w:ascii="Open Sans" w:hAnsi="Open Sans" w:cs="Open Sans"/>
+          <w:i/>
+          <w:color w:val="333333"/>
+          <w:shd w:val="clear" w:color="auto" w:fill="FFFFFF"/>
+          <w:lang w:val="fr-CH"/>
+        </w:rPr>
+        <w:t xml:space="preserve"> </w:t>
+      </w:r>
+    </w:p>
+    <w:p>
+      <w:pPr>
+        <w:rPr>
+          <w:rFonts w:ascii="Open Sans" w:hAnsi="Open Sans" w:cs="Open Sans"/>
+          <w:i/>
+          <w:color w:val="333333"/>
+          <w:shd w:val="clear" w:color="auto" w:fill="FFFFFF"/>
+          <w:lang w:val="fr-CH"/>
+        </w:rPr>
+      </w:pPr>
+      <w:r>
+        <w:rPr>
+          <w:rFonts w:ascii="Open Sans" w:hAnsi="Open Sans" w:cs="Open Sans"/>
+          <w:i/>
+          <w:color w:val="333333"/>
+          <w:shd w:val="clear" w:color="auto" w:fill="FFFFFF"/>
+          <w:lang w:val="fr-CH"/>
+        </w:rPr>
+        <w:t xml:space="preserve">Nul besoin de toucher à l’interface </w:t>
+      </w:r>
+      <w:proofErr w:type="spellStart"/>
+      <w:r>
+        <w:rPr>
+          <w:rFonts w:ascii="Open Sans" w:hAnsi="Open Sans" w:cs="Open Sans"/>
+          <w:i/>
+          <w:color w:val="333333"/>
+          <w:shd w:val="clear" w:color="auto" w:fill="FFFFFF"/>
+          <w:lang w:val="fr-CH"/>
+        </w:rPr>
+        <w:t>IJobFor</w:t>
+      </w:r>
+      <w:proofErr w:type="spellEnd"/>
+      <w:r>
+        <w:rPr>
+          <w:rFonts w:ascii="Open Sans" w:hAnsi="Open Sans" w:cs="Open Sans"/>
+          <w:i/>
+          <w:color w:val="333333"/>
+          <w:shd w:val="clear" w:color="auto" w:fill="FFFFFF"/>
+          <w:lang w:val="fr-CH"/>
+        </w:rPr>
+        <w:t xml:space="preserve"> plus bas, bien que générique il lui faut juste passer un type autre que T</w:t>
+      </w:r>
+      <w:r>
+        <w:rPr>
+          <w:rFonts w:ascii="Open Sans" w:hAnsi="Open Sans" w:cs="Open Sans"/>
+          <w:i/>
+          <w:color w:val="333333"/>
+          <w:shd w:val="clear" w:color="auto" w:fill="FFFFFF"/>
+          <w:lang w:val="fr-CH"/>
+        </w:rPr>
+        <w:t>.</w:t>
+      </w:r>
     </w:p>
     <w:p>
       <w:pPr>
@@ -7143,10 +7995,9 @@
           <w:color w:val="333333"/>
           <w:sz w:val="42"/>
           <w:szCs w:val="42"/>
-          <w:lang w:eastAsia="en-GB"/>
-        </w:rPr>
-      </w:pPr>
-      <w:proofErr w:type="spellStart"/>
+          <w:lang w:val="fr-CH" w:eastAsia="en-GB"/>
+        </w:rPr>
+      </w:pPr>
       <w:r>
         <w:rPr>
           <w:rStyle w:val="md-plain"/>
@@ -7154,6 +8005,50 @@
           <w:color w:val="333333"/>
           <w:sz w:val="42"/>
           <w:szCs w:val="42"/>
+          <w:lang w:val="fr-CH"/>
+        </w:rPr>
+        <w:t>Placement des tourelles</w:t>
+      </w:r>
+    </w:p>
+    <w:p>
+      <w:pPr>
+        <w:rPr>
+          <w:rFonts w:ascii="Open Sans" w:hAnsi="Open Sans" w:cs="Open Sans"/>
+          <w:i/>
+          <w:color w:val="333333"/>
+          <w:shd w:val="clear" w:color="auto" w:fill="FFFFFF"/>
+          <w:lang w:val="fr-CH"/>
+        </w:rPr>
+      </w:pPr>
+    </w:p>
+    <w:p>
+      <w:pPr>
+        <w:pStyle w:val="Titre2"/>
+        <w:numPr>
+          <w:ilvl w:val="0"/>
+          <w:numId w:val="0"/>
+        </w:numPr>
+        <w:pBdr>
+          <w:bottom w:val="single" w:sz="6" w:space="0" w:color="EEEEEE"/>
+        </w:pBdr>
+        <w:ind w:left="576" w:hanging="576"/>
+        <w:rPr>
+          <w:rFonts w:ascii="Open Sans" w:hAnsi="Open Sans" w:cs="Open Sans"/>
+          <w:color w:val="333333"/>
+          <w:sz w:val="42"/>
+          <w:szCs w:val="42"/>
+          <w:lang w:val="fr-CH" w:eastAsia="en-GB"/>
+        </w:rPr>
+      </w:pPr>
+      <w:proofErr w:type="spellStart"/>
+      <w:r>
+        <w:rPr>
+          <w:rStyle w:val="md-plain"/>
+          <w:rFonts w:ascii="Open Sans" w:hAnsi="Open Sans" w:cs="Open Sans"/>
+          <w:color w:val="333333"/>
+          <w:sz w:val="42"/>
+          <w:szCs w:val="42"/>
+          <w:lang w:val="fr-CH"/>
         </w:rPr>
         <w:lastRenderedPageBreak/>
         <w:t>Pathfinding</w:t>
@@ -7166,9 +8061,290 @@
           <w:color w:val="333333"/>
           <w:sz w:val="42"/>
           <w:szCs w:val="42"/>
-        </w:rPr>
-        <w:t> : Ennemi</w:t>
-      </w:r>
+          <w:lang w:val="fr-CH"/>
+        </w:rPr>
+        <w:t xml:space="preserve"> : </w:t>
+      </w:r>
+      <w:proofErr w:type="spellStart"/>
+      <w:r>
+        <w:rPr>
+          <w:rStyle w:val="md-plain"/>
+          <w:rFonts w:ascii="Open Sans" w:hAnsi="Open Sans" w:cs="Open Sans"/>
+          <w:color w:val="333333"/>
+          <w:sz w:val="42"/>
+          <w:szCs w:val="42"/>
+          <w:lang w:val="fr-CH"/>
+        </w:rPr>
+        <w:t>FlowField</w:t>
+      </w:r>
+      <w:proofErr w:type="spellEnd"/>
+    </w:p>
+    <w:p>
+      <w:pPr>
+        <w:rPr>
+          <w:rFonts w:ascii="Open Sans" w:hAnsi="Open Sans" w:cs="Open Sans"/>
+          <w:color w:val="333333"/>
+          <w:shd w:val="clear" w:color="auto" w:fill="FFFFFF"/>
+          <w:lang w:val="fr-CH"/>
+        </w:rPr>
+      </w:pPr>
+    </w:p>
+    <w:p>
+      <w:pPr>
+        <w:rPr>
+          <w:rFonts w:ascii="Open Sans" w:hAnsi="Open Sans" w:cs="Open Sans"/>
+          <w:color w:val="333333"/>
+          <w:shd w:val="clear" w:color="auto" w:fill="FFFFFF"/>
+          <w:lang w:val="fr-CH"/>
+        </w:rPr>
+      </w:pPr>
+    </w:p>
+    <w:p>
+      <w:pPr>
+        <w:rPr>
+          <w:rFonts w:ascii="Open Sans" w:hAnsi="Open Sans" w:cs="Open Sans"/>
+          <w:color w:val="333333"/>
+          <w:shd w:val="clear" w:color="auto" w:fill="FFFFFF"/>
+        </w:rPr>
+      </w:pPr>
+      <w:r>
+        <w:rPr>
+          <w:rFonts w:ascii="Open Sans" w:hAnsi="Open Sans" w:cs="Open Sans"/>
+          <w:color w:val="333333"/>
+          <w:shd w:val="clear" w:color="auto" w:fill="FFFFFF"/>
+        </w:rPr>
+        <w:t xml:space="preserve">Ajustement du </w:t>
+      </w:r>
+      <w:proofErr w:type="spellStart"/>
+      <w:r>
+        <w:rPr>
+          <w:rFonts w:ascii="Open Sans" w:hAnsi="Open Sans" w:cs="Open Sans"/>
+          <w:color w:val="333333"/>
+          <w:shd w:val="clear" w:color="auto" w:fill="FFFFFF"/>
+        </w:rPr>
+        <w:t>cost</w:t>
+      </w:r>
+      <w:proofErr w:type="spellEnd"/>
+      <w:r>
+        <w:rPr>
+          <w:rFonts w:ascii="Open Sans" w:hAnsi="Open Sans" w:cs="Open Sans"/>
+          <w:color w:val="333333"/>
+          <w:shd w:val="clear" w:color="auto" w:fill="FFFFFF"/>
+        </w:rPr>
+        <w:t xml:space="preserve"> Field : éviter que les ennemies passent </w:t>
+      </w:r>
+      <w:proofErr w:type="spellStart"/>
+      <w:r>
+        <w:rPr>
+          <w:rFonts w:ascii="Open Sans" w:hAnsi="Open Sans" w:cs="Open Sans"/>
+          <w:color w:val="333333"/>
+          <w:shd w:val="clear" w:color="auto" w:fill="FFFFFF"/>
+        </w:rPr>
+        <w:t>apr</w:t>
+      </w:r>
+      <w:proofErr w:type="spellEnd"/>
+      <w:r>
+        <w:rPr>
+          <w:rFonts w:ascii="Open Sans" w:hAnsi="Open Sans" w:cs="Open Sans"/>
+          <w:color w:val="333333"/>
+          <w:shd w:val="clear" w:color="auto" w:fill="FFFFFF"/>
+        </w:rPr>
+        <w:t xml:space="preserve"> les bord</w:t>
+      </w:r>
+      <w:r>
+        <w:rPr>
+          <w:rFonts w:ascii="Open Sans" w:hAnsi="Open Sans" w:cs="Open Sans"/>
+          <w:color w:val="333333"/>
+          <w:shd w:val="clear" w:color="auto" w:fill="FFFFFF"/>
+        </w:rPr>
+        <w:t>s</w:t>
+      </w:r>
+      <w:r>
+        <w:rPr>
+          <w:rFonts w:ascii="Open Sans" w:hAnsi="Open Sans" w:cs="Open Sans"/>
+          <w:color w:val="333333"/>
+          <w:shd w:val="clear" w:color="auto" w:fill="FFFFFF"/>
+        </w:rPr>
+        <w:t xml:space="preserve"> de la route, mais qu’ils utilisent le </w:t>
+      </w:r>
+      <w:proofErr w:type="spellStart"/>
+      <w:r>
+        <w:rPr>
+          <w:rFonts w:ascii="Open Sans" w:hAnsi="Open Sans" w:cs="Open Sans"/>
+          <w:color w:val="333333"/>
+          <w:shd w:val="clear" w:color="auto" w:fill="FFFFFF"/>
+        </w:rPr>
+        <w:t>mileu</w:t>
+      </w:r>
+      <w:proofErr w:type="spellEnd"/>
+      <w:r>
+        <w:rPr>
+          <w:rFonts w:ascii="Open Sans" w:hAnsi="Open Sans" w:cs="Open Sans"/>
+          <w:color w:val="333333"/>
+          <w:shd w:val="clear" w:color="auto" w:fill="FFFFFF"/>
+        </w:rPr>
+        <w:t xml:space="preserve"> de la route plutôt</w:t>
+      </w:r>
+    </w:p>
+    <w:p>
+      <w:pPr>
+        <w:rPr>
+          <w:rFonts w:ascii="Open Sans" w:hAnsi="Open Sans" w:cs="Open Sans"/>
+          <w:color w:val="333333"/>
+          <w:shd w:val="clear" w:color="auto" w:fill="FFFFFF"/>
+        </w:rPr>
+      </w:pPr>
+    </w:p>
+    <w:p>
+      <w:pPr>
+        <w:rPr>
+          <w:rFonts w:ascii="Open Sans" w:hAnsi="Open Sans" w:cs="Open Sans"/>
+          <w:color w:val="333333"/>
+          <w:shd w:val="clear" w:color="auto" w:fill="FFFFFF"/>
+          <w:lang w:val="en-US"/>
+        </w:rPr>
+      </w:pPr>
+      <w:r>
+        <w:rPr>
+          <w:rFonts w:ascii="Open Sans" w:hAnsi="Open Sans" w:cs="Open Sans"/>
+          <w:color w:val="333333"/>
+          <w:shd w:val="clear" w:color="auto" w:fill="FFFFFF"/>
+          <w:lang w:val="en-US"/>
+        </w:rPr>
+        <w:t>Multithreading et Burst Compiler</w:t>
+      </w:r>
+    </w:p>
+    <w:p>
+      <w:pPr>
+        <w:rPr>
+          <w:rFonts w:ascii="Open Sans" w:hAnsi="Open Sans" w:cs="Open Sans"/>
+          <w:color w:val="333333"/>
+          <w:shd w:val="clear" w:color="auto" w:fill="FFFFFF"/>
+          <w:lang w:val="en-US"/>
+        </w:rPr>
+      </w:pPr>
+    </w:p>
+    <w:p>
+      <w:pPr>
+        <w:rPr>
+          <w:rFonts w:ascii="Open Sans" w:hAnsi="Open Sans" w:cs="Open Sans"/>
+          <w:color w:val="333333"/>
+          <w:shd w:val="clear" w:color="auto" w:fill="FFFFFF"/>
+          <w:lang w:val="en-US"/>
+        </w:rPr>
+      </w:pPr>
+    </w:p>
+    <w:p>
+      <w:pPr>
+        <w:pStyle w:val="Titre2"/>
+        <w:numPr>
+          <w:ilvl w:val="0"/>
+          <w:numId w:val="0"/>
+        </w:numPr>
+        <w:pBdr>
+          <w:bottom w:val="single" w:sz="6" w:space="0" w:color="EEEEEE"/>
+        </w:pBdr>
+        <w:ind w:left="576" w:hanging="576"/>
+        <w:rPr>
+          <w:rFonts w:ascii="Open Sans" w:hAnsi="Open Sans" w:cs="Open Sans"/>
+          <w:color w:val="333333"/>
+          <w:sz w:val="42"/>
+          <w:szCs w:val="42"/>
+          <w:lang w:val="en-US" w:eastAsia="en-GB"/>
+        </w:rPr>
+      </w:pPr>
+      <w:proofErr w:type="gramStart"/>
+      <w:r>
+        <w:rPr>
+          <w:rStyle w:val="md-plain"/>
+          <w:rFonts w:ascii="Open Sans" w:hAnsi="Open Sans" w:cs="Open Sans"/>
+          <w:color w:val="333333"/>
+          <w:sz w:val="42"/>
+          <w:szCs w:val="42"/>
+          <w:lang w:val="en-US"/>
+        </w:rPr>
+        <w:t>Pathfinding :</w:t>
+      </w:r>
+      <w:proofErr w:type="gramEnd"/>
+      <w:r>
+        <w:rPr>
+          <w:rStyle w:val="md-plain"/>
+          <w:rFonts w:ascii="Open Sans" w:hAnsi="Open Sans" w:cs="Open Sans"/>
+          <w:color w:val="333333"/>
+          <w:sz w:val="42"/>
+          <w:szCs w:val="42"/>
+          <w:lang w:val="en-US"/>
+        </w:rPr>
+        <w:t xml:space="preserve"> </w:t>
+      </w:r>
+      <w:proofErr w:type="spellStart"/>
+      <w:r>
+        <w:rPr>
+          <w:rStyle w:val="md-plain"/>
+          <w:rFonts w:ascii="Open Sans" w:hAnsi="Open Sans" w:cs="Open Sans"/>
+          <w:color w:val="333333"/>
+          <w:sz w:val="42"/>
+          <w:szCs w:val="42"/>
+          <w:lang w:val="en-US"/>
+        </w:rPr>
+        <w:t>Ennemi</w:t>
+      </w:r>
+      <w:proofErr w:type="spellEnd"/>
+    </w:p>
+    <w:p>
+      <w:pPr>
+        <w:rPr>
+          <w:rFonts w:ascii="Open Sans" w:hAnsi="Open Sans" w:cs="Open Sans"/>
+          <w:color w:val="333333"/>
+          <w:shd w:val="clear" w:color="auto" w:fill="FFFFFF"/>
+          <w:lang w:val="en-US"/>
+        </w:rPr>
+      </w:pPr>
+    </w:p>
+    <w:p>
+      <w:pPr>
+        <w:rPr>
+          <w:rFonts w:ascii="Open Sans" w:hAnsi="Open Sans" w:cs="Open Sans"/>
+          <w:color w:val="333333"/>
+          <w:shd w:val="clear" w:color="auto" w:fill="FFFFFF"/>
+        </w:rPr>
+      </w:pPr>
+      <w:r>
+        <w:rPr>
+          <w:rFonts w:ascii="Open Sans" w:hAnsi="Open Sans" w:cs="Open Sans"/>
+          <w:color w:val="333333"/>
+          <w:shd w:val="clear" w:color="auto" w:fill="FFFFFF"/>
+        </w:rPr>
+        <w:t xml:space="preserve">Option Pour le </w:t>
+      </w:r>
+      <w:proofErr w:type="spellStart"/>
+      <w:r>
+        <w:rPr>
+          <w:rFonts w:ascii="Open Sans" w:hAnsi="Open Sans" w:cs="Open Sans"/>
+          <w:color w:val="333333"/>
+          <w:shd w:val="clear" w:color="auto" w:fill="FFFFFF"/>
+        </w:rPr>
+        <w:t>Pathfinding</w:t>
+      </w:r>
+      <w:proofErr w:type="spellEnd"/>
+    </w:p>
+    <w:p>
+      <w:pPr>
+        <w:rPr>
+          <w:rFonts w:ascii="Open Sans" w:hAnsi="Open Sans" w:cs="Open Sans"/>
+          <w:color w:val="333333"/>
+          <w:shd w:val="clear" w:color="auto" w:fill="FFFFFF"/>
+        </w:rPr>
+      </w:pPr>
+    </w:p>
+    <w:p>
+      <w:pPr>
+        <w:rPr>
+          <w:rFonts w:ascii="Open Sans" w:hAnsi="Open Sans" w:cs="Open Sans"/>
+          <w:color w:val="333333"/>
+          <w:shd w:val="clear" w:color="auto" w:fill="FFFFFF"/>
+        </w:rPr>
+      </w:pPr>
     </w:p>
     <w:p>
       <w:pPr>
@@ -7659,6 +8835,7 @@
           <w:i w:val="0"/>
           <w:iCs/>
         </w:rPr>
+        <w:lastRenderedPageBreak/>
         <w:t>Liste des documents</w:t>
       </w:r>
       <w:bookmarkEnd w:id="42"/>
@@ -8408,6 +9585,7 @@
           <w:i w:val="0"/>
           <w:iCs/>
         </w:rPr>
+        <w:lastRenderedPageBreak/>
         <w:t>Manuel d'Utilisation</w:t>
       </w:r>
       <w:bookmarkEnd w:id="59"/>
@@ -8827,7 +10005,7 @@
         <w:sz w:val="16"/>
         <w:szCs w:val="16"/>
       </w:rPr>
-      <w:t>12</w:t>
+      <w:t>8</w:t>
     </w:r>
     <w:r>
       <w:rPr>
@@ -9414,6 +10592,319 @@
     </w:lvl>
   </w:abstractNum>
   <w:abstractNum w:abstractNumId="4" w15:restartNumberingAfterBreak="0">
+    <w:nsid w:val="2DF42E97"/>
+    <w:multiLevelType w:val="hybridMultilevel"/>
+    <w:tmpl w:val="CFE64E88"/>
+    <w:lvl w:ilvl="0" w:tplc="EA6497C4">
+      <w:numFmt w:val="bullet"/>
+      <w:lvlText w:val="-"/>
+      <w:lvlJc w:val="left"/>
+      <w:pPr>
+        <w:ind w:left="420" w:hanging="360"/>
+      </w:pPr>
+      <w:rPr>
+        <w:rFonts w:ascii="Open Sans" w:eastAsia="Times New Roman" w:hAnsi="Open Sans" w:cs="Open Sans" w:hint="default"/>
+      </w:rPr>
+    </w:lvl>
+    <w:lvl w:ilvl="1" w:tplc="100C0003" w:tentative="1">
+      <w:start w:val="1"/>
+      <w:numFmt w:val="bullet"/>
+      <w:lvlText w:val="o"/>
+      <w:lvlJc w:val="left"/>
+      <w:pPr>
+        <w:ind w:left="1140" w:hanging="360"/>
+      </w:pPr>
+      <w:rPr>
+        <w:rFonts w:ascii="Courier New" w:hAnsi="Courier New" w:cs="Courier New" w:hint="default"/>
+      </w:rPr>
+    </w:lvl>
+    <w:lvl w:ilvl="2" w:tplc="100C0005" w:tentative="1">
+      <w:start w:val="1"/>
+      <w:numFmt w:val="bullet"/>
+      <w:lvlText w:val=""/>
+      <w:lvlJc w:val="left"/>
+      <w:pPr>
+        <w:ind w:left="1860" w:hanging="360"/>
+      </w:pPr>
+      <w:rPr>
+        <w:rFonts w:ascii="Wingdings" w:hAnsi="Wingdings" w:hint="default"/>
+      </w:rPr>
+    </w:lvl>
+    <w:lvl w:ilvl="3" w:tplc="100C0001" w:tentative="1">
+      <w:start w:val="1"/>
+      <w:numFmt w:val="bullet"/>
+      <w:lvlText w:val=""/>
+      <w:lvlJc w:val="left"/>
+      <w:pPr>
+        <w:ind w:left="2580" w:hanging="360"/>
+      </w:pPr>
+      <w:rPr>
+        <w:rFonts w:ascii="Symbol" w:hAnsi="Symbol" w:hint="default"/>
+      </w:rPr>
+    </w:lvl>
+    <w:lvl w:ilvl="4" w:tplc="100C0003" w:tentative="1">
+      <w:start w:val="1"/>
+      <w:numFmt w:val="bullet"/>
+      <w:lvlText w:val="o"/>
+      <w:lvlJc w:val="left"/>
+      <w:pPr>
+        <w:ind w:left="3300" w:hanging="360"/>
+      </w:pPr>
+      <w:rPr>
+        <w:rFonts w:ascii="Courier New" w:hAnsi="Courier New" w:cs="Courier New" w:hint="default"/>
+      </w:rPr>
+    </w:lvl>
+    <w:lvl w:ilvl="5" w:tplc="100C0005" w:tentative="1">
+      <w:start w:val="1"/>
+      <w:numFmt w:val="bullet"/>
+      <w:lvlText w:val=""/>
+      <w:lvlJc w:val="left"/>
+      <w:pPr>
+        <w:ind w:left="4020" w:hanging="360"/>
+      </w:pPr>
+      <w:rPr>
+        <w:rFonts w:ascii="Wingdings" w:hAnsi="Wingdings" w:hint="default"/>
+      </w:rPr>
+    </w:lvl>
+    <w:lvl w:ilvl="6" w:tplc="100C0001" w:tentative="1">
+      <w:start w:val="1"/>
+      <w:numFmt w:val="bullet"/>
+      <w:lvlText w:val=""/>
+      <w:lvlJc w:val="left"/>
+      <w:pPr>
+        <w:ind w:left="4740" w:hanging="360"/>
+      </w:pPr>
+      <w:rPr>
+        <w:rFonts w:ascii="Symbol" w:hAnsi="Symbol" w:hint="default"/>
+      </w:rPr>
+    </w:lvl>
+    <w:lvl w:ilvl="7" w:tplc="100C0003" w:tentative="1">
+      <w:start w:val="1"/>
+      <w:numFmt w:val="bullet"/>
+      <w:lvlText w:val="o"/>
+      <w:lvlJc w:val="left"/>
+      <w:pPr>
+        <w:ind w:left="5460" w:hanging="360"/>
+      </w:pPr>
+      <w:rPr>
+        <w:rFonts w:ascii="Courier New" w:hAnsi="Courier New" w:cs="Courier New" w:hint="default"/>
+      </w:rPr>
+    </w:lvl>
+    <w:lvl w:ilvl="8" w:tplc="100C0005" w:tentative="1">
+      <w:start w:val="1"/>
+      <w:numFmt w:val="bullet"/>
+      <w:lvlText w:val=""/>
+      <w:lvlJc w:val="left"/>
+      <w:pPr>
+        <w:ind w:left="6180" w:hanging="360"/>
+      </w:pPr>
+      <w:rPr>
+        <w:rFonts w:ascii="Wingdings" w:hAnsi="Wingdings" w:hint="default"/>
+      </w:rPr>
+    </w:lvl>
+  </w:abstractNum>
+  <w:abstractNum w:abstractNumId="5" w15:restartNumberingAfterBreak="0">
+    <w:nsid w:val="31612356"/>
+    <w:multiLevelType w:val="hybridMultilevel"/>
+    <w:tmpl w:val="3264A8CA"/>
+    <w:lvl w:ilvl="0" w:tplc="100C0011">
+      <w:start w:val="1"/>
+      <w:numFmt w:val="decimal"/>
+      <w:lvlText w:val="%1)"/>
+      <w:lvlJc w:val="left"/>
+      <w:pPr>
+        <w:ind w:left="720" w:hanging="360"/>
+      </w:pPr>
+      <w:rPr>
+        <w:rFonts w:hint="default"/>
+      </w:rPr>
+    </w:lvl>
+    <w:lvl w:ilvl="1" w:tplc="100C0019" w:tentative="1">
+      <w:start w:val="1"/>
+      <w:numFmt w:val="lowerLetter"/>
+      <w:lvlText w:val="%2."/>
+      <w:lvlJc w:val="left"/>
+      <w:pPr>
+        <w:ind w:left="1440" w:hanging="360"/>
+      </w:pPr>
+    </w:lvl>
+    <w:lvl w:ilvl="2" w:tplc="100C001B" w:tentative="1">
+      <w:start w:val="1"/>
+      <w:numFmt w:val="lowerRoman"/>
+      <w:lvlText w:val="%3."/>
+      <w:lvlJc w:val="right"/>
+      <w:pPr>
+        <w:ind w:left="2160" w:hanging="180"/>
+      </w:pPr>
+    </w:lvl>
+    <w:lvl w:ilvl="3" w:tplc="100C000F" w:tentative="1">
+      <w:start w:val="1"/>
+      <w:numFmt w:val="decimal"/>
+      <w:lvlText w:val="%4."/>
+      <w:lvlJc w:val="left"/>
+      <w:pPr>
+        <w:ind w:left="2880" w:hanging="360"/>
+      </w:pPr>
+    </w:lvl>
+    <w:lvl w:ilvl="4" w:tplc="100C0019" w:tentative="1">
+      <w:start w:val="1"/>
+      <w:numFmt w:val="lowerLetter"/>
+      <w:lvlText w:val="%5."/>
+      <w:lvlJc w:val="left"/>
+      <w:pPr>
+        <w:ind w:left="3600" w:hanging="360"/>
+      </w:pPr>
+    </w:lvl>
+    <w:lvl w:ilvl="5" w:tplc="100C001B" w:tentative="1">
+      <w:start w:val="1"/>
+      <w:numFmt w:val="lowerRoman"/>
+      <w:lvlText w:val="%6."/>
+      <w:lvlJc w:val="right"/>
+      <w:pPr>
+        <w:ind w:left="4320" w:hanging="180"/>
+      </w:pPr>
+    </w:lvl>
+    <w:lvl w:ilvl="6" w:tplc="100C000F" w:tentative="1">
+      <w:start w:val="1"/>
+      <w:numFmt w:val="decimal"/>
+      <w:lvlText w:val="%7."/>
+      <w:lvlJc w:val="left"/>
+      <w:pPr>
+        <w:ind w:left="5040" w:hanging="360"/>
+      </w:pPr>
+    </w:lvl>
+    <w:lvl w:ilvl="7" w:tplc="100C0019" w:tentative="1">
+      <w:start w:val="1"/>
+      <w:numFmt w:val="lowerLetter"/>
+      <w:lvlText w:val="%8."/>
+      <w:lvlJc w:val="left"/>
+      <w:pPr>
+        <w:ind w:left="5760" w:hanging="360"/>
+      </w:pPr>
+    </w:lvl>
+    <w:lvl w:ilvl="8" w:tplc="100C001B" w:tentative="1">
+      <w:start w:val="1"/>
+      <w:numFmt w:val="lowerRoman"/>
+      <w:lvlText w:val="%9."/>
+      <w:lvlJc w:val="right"/>
+      <w:pPr>
+        <w:ind w:left="6480" w:hanging="180"/>
+      </w:pPr>
+    </w:lvl>
+  </w:abstractNum>
+  <w:abstractNum w:abstractNumId="6" w15:restartNumberingAfterBreak="0">
+    <w:nsid w:val="3EF340EE"/>
+    <w:multiLevelType w:val="hybridMultilevel"/>
+    <w:tmpl w:val="50064F06"/>
+    <w:lvl w:ilvl="0" w:tplc="EA6497C4">
+      <w:numFmt w:val="bullet"/>
+      <w:lvlText w:val="-"/>
+      <w:lvlJc w:val="left"/>
+      <w:pPr>
+        <w:ind w:left="480" w:hanging="360"/>
+      </w:pPr>
+      <w:rPr>
+        <w:rFonts w:ascii="Open Sans" w:eastAsia="Times New Roman" w:hAnsi="Open Sans" w:cs="Open Sans" w:hint="default"/>
+      </w:rPr>
+    </w:lvl>
+    <w:lvl w:ilvl="1" w:tplc="100C0003" w:tentative="1">
+      <w:start w:val="1"/>
+      <w:numFmt w:val="bullet"/>
+      <w:lvlText w:val="o"/>
+      <w:lvlJc w:val="left"/>
+      <w:pPr>
+        <w:ind w:left="1500" w:hanging="360"/>
+      </w:pPr>
+      <w:rPr>
+        <w:rFonts w:ascii="Courier New" w:hAnsi="Courier New" w:cs="Courier New" w:hint="default"/>
+      </w:rPr>
+    </w:lvl>
+    <w:lvl w:ilvl="2" w:tplc="100C0005" w:tentative="1">
+      <w:start w:val="1"/>
+      <w:numFmt w:val="bullet"/>
+      <w:lvlText w:val=""/>
+      <w:lvlJc w:val="left"/>
+      <w:pPr>
+        <w:ind w:left="2220" w:hanging="360"/>
+      </w:pPr>
+      <w:rPr>
+        <w:rFonts w:ascii="Wingdings" w:hAnsi="Wingdings" w:hint="default"/>
+      </w:rPr>
+    </w:lvl>
+    <w:lvl w:ilvl="3" w:tplc="100C0001" w:tentative="1">
+      <w:start w:val="1"/>
+      <w:numFmt w:val="bullet"/>
+      <w:lvlText w:val=""/>
+      <w:lvlJc w:val="left"/>
+      <w:pPr>
+        <w:ind w:left="2940" w:hanging="360"/>
+      </w:pPr>
+      <w:rPr>
+        <w:rFonts w:ascii="Symbol" w:hAnsi="Symbol" w:hint="default"/>
+      </w:rPr>
+    </w:lvl>
+    <w:lvl w:ilvl="4" w:tplc="100C0003" w:tentative="1">
+      <w:start w:val="1"/>
+      <w:numFmt w:val="bullet"/>
+      <w:lvlText w:val="o"/>
+      <w:lvlJc w:val="left"/>
+      <w:pPr>
+        <w:ind w:left="3660" w:hanging="360"/>
+      </w:pPr>
+      <w:rPr>
+        <w:rFonts w:ascii="Courier New" w:hAnsi="Courier New" w:cs="Courier New" w:hint="default"/>
+      </w:rPr>
+    </w:lvl>
+    <w:lvl w:ilvl="5" w:tplc="100C0005" w:tentative="1">
+      <w:start w:val="1"/>
+      <w:numFmt w:val="bullet"/>
+      <w:lvlText w:val=""/>
+      <w:lvlJc w:val="left"/>
+      <w:pPr>
+        <w:ind w:left="4380" w:hanging="360"/>
+      </w:pPr>
+      <w:rPr>
+        <w:rFonts w:ascii="Wingdings" w:hAnsi="Wingdings" w:hint="default"/>
+      </w:rPr>
+    </w:lvl>
+    <w:lvl w:ilvl="6" w:tplc="100C0001" w:tentative="1">
+      <w:start w:val="1"/>
+      <w:numFmt w:val="bullet"/>
+      <w:lvlText w:val=""/>
+      <w:lvlJc w:val="left"/>
+      <w:pPr>
+        <w:ind w:left="5100" w:hanging="360"/>
+      </w:pPr>
+      <w:rPr>
+        <w:rFonts w:ascii="Symbol" w:hAnsi="Symbol" w:hint="default"/>
+      </w:rPr>
+    </w:lvl>
+    <w:lvl w:ilvl="7" w:tplc="100C0003" w:tentative="1">
+      <w:start w:val="1"/>
+      <w:numFmt w:val="bullet"/>
+      <w:lvlText w:val="o"/>
+      <w:lvlJc w:val="left"/>
+      <w:pPr>
+        <w:ind w:left="5820" w:hanging="360"/>
+      </w:pPr>
+      <w:rPr>
+        <w:rFonts w:ascii="Courier New" w:hAnsi="Courier New" w:cs="Courier New" w:hint="default"/>
+      </w:rPr>
+    </w:lvl>
+    <w:lvl w:ilvl="8" w:tplc="100C0005" w:tentative="1">
+      <w:start w:val="1"/>
+      <w:numFmt w:val="bullet"/>
+      <w:lvlText w:val=""/>
+      <w:lvlJc w:val="left"/>
+      <w:pPr>
+        <w:ind w:left="6540" w:hanging="360"/>
+      </w:pPr>
+      <w:rPr>
+        <w:rFonts w:ascii="Wingdings" w:hAnsi="Wingdings" w:hint="default"/>
+      </w:rPr>
+    </w:lvl>
+  </w:abstractNum>
+  <w:abstractNum w:abstractNumId="7" w15:restartNumberingAfterBreak="0">
     <w:nsid w:val="408C02FF"/>
     <w:multiLevelType w:val="hybridMultilevel"/>
     <w:tmpl w:val="1C925AC4"/>
@@ -9550,7 +11041,7 @@
       </w:rPr>
     </w:lvl>
   </w:abstractNum>
-  <w:abstractNum w:abstractNumId="5" w15:restartNumberingAfterBreak="0">
+  <w:abstractNum w:abstractNumId="8" w15:restartNumberingAfterBreak="0">
     <w:nsid w:val="42F31DAB"/>
     <w:multiLevelType w:val="hybridMultilevel"/>
     <w:tmpl w:val="A46C5D1C"/>
@@ -9690,7 +11181,120 @@
       </w:rPr>
     </w:lvl>
   </w:abstractNum>
-  <w:abstractNum w:abstractNumId="6" w15:restartNumberingAfterBreak="0">
+  <w:abstractNum w:abstractNumId="9" w15:restartNumberingAfterBreak="0">
+    <w:nsid w:val="4F9E21AB"/>
+    <w:multiLevelType w:val="hybridMultilevel"/>
+    <w:tmpl w:val="9EC0BC6C"/>
+    <w:lvl w:ilvl="0" w:tplc="100C000B">
+      <w:start w:val="1"/>
+      <w:numFmt w:val="bullet"/>
+      <w:lvlText w:val=""/>
+      <w:lvlJc w:val="left"/>
+      <w:pPr>
+        <w:ind w:left="720" w:hanging="360"/>
+      </w:pPr>
+      <w:rPr>
+        <w:rFonts w:ascii="Wingdings" w:hAnsi="Wingdings" w:hint="default"/>
+      </w:rPr>
+    </w:lvl>
+    <w:lvl w:ilvl="1" w:tplc="100C0003" w:tentative="1">
+      <w:start w:val="1"/>
+      <w:numFmt w:val="bullet"/>
+      <w:lvlText w:val="o"/>
+      <w:lvlJc w:val="left"/>
+      <w:pPr>
+        <w:ind w:left="1440" w:hanging="360"/>
+      </w:pPr>
+      <w:rPr>
+        <w:rFonts w:ascii="Courier New" w:hAnsi="Courier New" w:cs="Courier New" w:hint="default"/>
+      </w:rPr>
+    </w:lvl>
+    <w:lvl w:ilvl="2" w:tplc="100C0005" w:tentative="1">
+      <w:start w:val="1"/>
+      <w:numFmt w:val="bullet"/>
+      <w:lvlText w:val=""/>
+      <w:lvlJc w:val="left"/>
+      <w:pPr>
+        <w:ind w:left="2160" w:hanging="360"/>
+      </w:pPr>
+      <w:rPr>
+        <w:rFonts w:ascii="Wingdings" w:hAnsi="Wingdings" w:hint="default"/>
+      </w:rPr>
+    </w:lvl>
+    <w:lvl w:ilvl="3" w:tplc="100C0001" w:tentative="1">
+      <w:start w:val="1"/>
+      <w:numFmt w:val="bullet"/>
+      <w:lvlText w:val=""/>
+      <w:lvlJc w:val="left"/>
+      <w:pPr>
+        <w:ind w:left="2880" w:hanging="360"/>
+      </w:pPr>
+      <w:rPr>
+        <w:rFonts w:ascii="Symbol" w:hAnsi="Symbol" w:hint="default"/>
+      </w:rPr>
+    </w:lvl>
+    <w:lvl w:ilvl="4" w:tplc="100C0003" w:tentative="1">
+      <w:start w:val="1"/>
+      <w:numFmt w:val="bullet"/>
+      <w:lvlText w:val="o"/>
+      <w:lvlJc w:val="left"/>
+      <w:pPr>
+        <w:ind w:left="3600" w:hanging="360"/>
+      </w:pPr>
+      <w:rPr>
+        <w:rFonts w:ascii="Courier New" w:hAnsi="Courier New" w:cs="Courier New" w:hint="default"/>
+      </w:rPr>
+    </w:lvl>
+    <w:lvl w:ilvl="5" w:tplc="100C0005" w:tentative="1">
+      <w:start w:val="1"/>
+      <w:numFmt w:val="bullet"/>
+      <w:lvlText w:val=""/>
+      <w:lvlJc w:val="left"/>
+      <w:pPr>
+        <w:ind w:left="4320" w:hanging="360"/>
+      </w:pPr>
+      <w:rPr>
+        <w:rFonts w:ascii="Wingdings" w:hAnsi="Wingdings" w:hint="default"/>
+      </w:rPr>
+    </w:lvl>
+    <w:lvl w:ilvl="6" w:tplc="100C0001" w:tentative="1">
+      <w:start w:val="1"/>
+      <w:numFmt w:val="bullet"/>
+      <w:lvlText w:val=""/>
+      <w:lvlJc w:val="left"/>
+      <w:pPr>
+        <w:ind w:left="5040" w:hanging="360"/>
+      </w:pPr>
+      <w:rPr>
+        <w:rFonts w:ascii="Symbol" w:hAnsi="Symbol" w:hint="default"/>
+      </w:rPr>
+    </w:lvl>
+    <w:lvl w:ilvl="7" w:tplc="100C0003" w:tentative="1">
+      <w:start w:val="1"/>
+      <w:numFmt w:val="bullet"/>
+      <w:lvlText w:val="o"/>
+      <w:lvlJc w:val="left"/>
+      <w:pPr>
+        <w:ind w:left="5760" w:hanging="360"/>
+      </w:pPr>
+      <w:rPr>
+        <w:rFonts w:ascii="Courier New" w:hAnsi="Courier New" w:cs="Courier New" w:hint="default"/>
+      </w:rPr>
+    </w:lvl>
+    <w:lvl w:ilvl="8" w:tplc="100C0005" w:tentative="1">
+      <w:start w:val="1"/>
+      <w:numFmt w:val="bullet"/>
+      <w:lvlText w:val=""/>
+      <w:lvlJc w:val="left"/>
+      <w:pPr>
+        <w:ind w:left="6480" w:hanging="360"/>
+      </w:pPr>
+      <w:rPr>
+        <w:rFonts w:ascii="Wingdings" w:hAnsi="Wingdings" w:hint="default"/>
+      </w:rPr>
+    </w:lvl>
+  </w:abstractNum>
+  <w:abstractNum w:abstractNumId="10" w15:restartNumberingAfterBreak="0">
     <w:nsid w:val="5082572C"/>
     <w:multiLevelType w:val="hybridMultilevel"/>
     <w:tmpl w:val="ED4ACFA4"/>
@@ -9830,7 +11434,7 @@
       </w:rPr>
     </w:lvl>
   </w:abstractNum>
-  <w:abstractNum w:abstractNumId="7" w15:restartNumberingAfterBreak="0">
+  <w:abstractNum w:abstractNumId="11" w15:restartNumberingAfterBreak="0">
     <w:nsid w:val="52B247CA"/>
     <w:multiLevelType w:val="hybridMultilevel"/>
     <w:tmpl w:val="B7D4D45A"/>
@@ -9970,7 +11574,120 @@
       </w:rPr>
     </w:lvl>
   </w:abstractNum>
-  <w:abstractNum w:abstractNumId="8" w15:restartNumberingAfterBreak="0">
+  <w:abstractNum w:abstractNumId="12" w15:restartNumberingAfterBreak="0">
+    <w:nsid w:val="5739610C"/>
+    <w:multiLevelType w:val="hybridMultilevel"/>
+    <w:tmpl w:val="99AE5868"/>
+    <w:lvl w:ilvl="0" w:tplc="FCFCFFBE">
+      <w:start w:val="1"/>
+      <w:numFmt w:val="bullet"/>
+      <w:lvlText w:val=""/>
+      <w:lvlJc w:val="left"/>
+      <w:pPr>
+        <w:ind w:left="480" w:hanging="360"/>
+      </w:pPr>
+      <w:rPr>
+        <w:rFonts w:ascii="Symbol" w:hAnsi="Symbol" w:hint="default"/>
+      </w:rPr>
+    </w:lvl>
+    <w:lvl w:ilvl="1" w:tplc="100C0003" w:tentative="1">
+      <w:start w:val="1"/>
+      <w:numFmt w:val="bullet"/>
+      <w:lvlText w:val="o"/>
+      <w:lvlJc w:val="left"/>
+      <w:pPr>
+        <w:ind w:left="1500" w:hanging="360"/>
+      </w:pPr>
+      <w:rPr>
+        <w:rFonts w:ascii="Courier New" w:hAnsi="Courier New" w:cs="Courier New" w:hint="default"/>
+      </w:rPr>
+    </w:lvl>
+    <w:lvl w:ilvl="2" w:tplc="100C0005" w:tentative="1">
+      <w:start w:val="1"/>
+      <w:numFmt w:val="bullet"/>
+      <w:lvlText w:val=""/>
+      <w:lvlJc w:val="left"/>
+      <w:pPr>
+        <w:ind w:left="2220" w:hanging="360"/>
+      </w:pPr>
+      <w:rPr>
+        <w:rFonts w:ascii="Wingdings" w:hAnsi="Wingdings" w:hint="default"/>
+      </w:rPr>
+    </w:lvl>
+    <w:lvl w:ilvl="3" w:tplc="100C0001" w:tentative="1">
+      <w:start w:val="1"/>
+      <w:numFmt w:val="bullet"/>
+      <w:lvlText w:val=""/>
+      <w:lvlJc w:val="left"/>
+      <w:pPr>
+        <w:ind w:left="2940" w:hanging="360"/>
+      </w:pPr>
+      <w:rPr>
+        <w:rFonts w:ascii="Symbol" w:hAnsi="Symbol" w:hint="default"/>
+      </w:rPr>
+    </w:lvl>
+    <w:lvl w:ilvl="4" w:tplc="100C0003" w:tentative="1">
+      <w:start w:val="1"/>
+      <w:numFmt w:val="bullet"/>
+      <w:lvlText w:val="o"/>
+      <w:lvlJc w:val="left"/>
+      <w:pPr>
+        <w:ind w:left="3660" w:hanging="360"/>
+      </w:pPr>
+      <w:rPr>
+        <w:rFonts w:ascii="Courier New" w:hAnsi="Courier New" w:cs="Courier New" w:hint="default"/>
+      </w:rPr>
+    </w:lvl>
+    <w:lvl w:ilvl="5" w:tplc="100C0005" w:tentative="1">
+      <w:start w:val="1"/>
+      <w:numFmt w:val="bullet"/>
+      <w:lvlText w:val=""/>
+      <w:lvlJc w:val="left"/>
+      <w:pPr>
+        <w:ind w:left="4380" w:hanging="360"/>
+      </w:pPr>
+      <w:rPr>
+        <w:rFonts w:ascii="Wingdings" w:hAnsi="Wingdings" w:hint="default"/>
+      </w:rPr>
+    </w:lvl>
+    <w:lvl w:ilvl="6" w:tplc="100C0001" w:tentative="1">
+      <w:start w:val="1"/>
+      <w:numFmt w:val="bullet"/>
+      <w:lvlText w:val=""/>
+      <w:lvlJc w:val="left"/>
+      <w:pPr>
+        <w:ind w:left="5100" w:hanging="360"/>
+      </w:pPr>
+      <w:rPr>
+        <w:rFonts w:ascii="Symbol" w:hAnsi="Symbol" w:hint="default"/>
+      </w:rPr>
+    </w:lvl>
+    <w:lvl w:ilvl="7" w:tplc="100C0003" w:tentative="1">
+      <w:start w:val="1"/>
+      <w:numFmt w:val="bullet"/>
+      <w:lvlText w:val="o"/>
+      <w:lvlJc w:val="left"/>
+      <w:pPr>
+        <w:ind w:left="5820" w:hanging="360"/>
+      </w:pPr>
+      <w:rPr>
+        <w:rFonts w:ascii="Courier New" w:hAnsi="Courier New" w:cs="Courier New" w:hint="default"/>
+      </w:rPr>
+    </w:lvl>
+    <w:lvl w:ilvl="8" w:tplc="100C0005" w:tentative="1">
+      <w:start w:val="1"/>
+      <w:numFmt w:val="bullet"/>
+      <w:lvlText w:val=""/>
+      <w:lvlJc w:val="left"/>
+      <w:pPr>
+        <w:ind w:left="6540" w:hanging="360"/>
+      </w:pPr>
+      <w:rPr>
+        <w:rFonts w:ascii="Wingdings" w:hAnsi="Wingdings" w:hint="default"/>
+      </w:rPr>
+    </w:lvl>
+  </w:abstractNum>
+  <w:abstractNum w:abstractNumId="13" w15:restartNumberingAfterBreak="0">
     <w:nsid w:val="594C1361"/>
     <w:multiLevelType w:val="hybridMultilevel"/>
     <w:tmpl w:val="5C243628"/>
@@ -10110,7 +11827,209 @@
       </w:rPr>
     </w:lvl>
   </w:abstractNum>
-  <w:abstractNum w:abstractNumId="9" w15:restartNumberingAfterBreak="0">
+  <w:abstractNum w:abstractNumId="14" w15:restartNumberingAfterBreak="0">
+    <w:nsid w:val="6CB066D0"/>
+    <w:multiLevelType w:val="hybridMultilevel"/>
+    <w:tmpl w:val="15D04A66"/>
+    <w:lvl w:ilvl="0" w:tplc="100C0009">
+      <w:start w:val="1"/>
+      <w:numFmt w:val="bullet"/>
+      <w:lvlText w:val=""/>
+      <w:lvlJc w:val="left"/>
+      <w:pPr>
+        <w:ind w:left="720" w:hanging="360"/>
+      </w:pPr>
+      <w:rPr>
+        <w:rFonts w:ascii="Wingdings" w:hAnsi="Wingdings" w:hint="default"/>
+      </w:rPr>
+    </w:lvl>
+    <w:lvl w:ilvl="1" w:tplc="100C0003" w:tentative="1">
+      <w:start w:val="1"/>
+      <w:numFmt w:val="bullet"/>
+      <w:lvlText w:val="o"/>
+      <w:lvlJc w:val="left"/>
+      <w:pPr>
+        <w:ind w:left="1440" w:hanging="360"/>
+      </w:pPr>
+      <w:rPr>
+        <w:rFonts w:ascii="Courier New" w:hAnsi="Courier New" w:cs="Courier New" w:hint="default"/>
+      </w:rPr>
+    </w:lvl>
+    <w:lvl w:ilvl="2" w:tplc="100C0005" w:tentative="1">
+      <w:start w:val="1"/>
+      <w:numFmt w:val="bullet"/>
+      <w:lvlText w:val=""/>
+      <w:lvlJc w:val="left"/>
+      <w:pPr>
+        <w:ind w:left="2160" w:hanging="360"/>
+      </w:pPr>
+      <w:rPr>
+        <w:rFonts w:ascii="Wingdings" w:hAnsi="Wingdings" w:hint="default"/>
+      </w:rPr>
+    </w:lvl>
+    <w:lvl w:ilvl="3" w:tplc="100C0001" w:tentative="1">
+      <w:start w:val="1"/>
+      <w:numFmt w:val="bullet"/>
+      <w:lvlText w:val=""/>
+      <w:lvlJc w:val="left"/>
+      <w:pPr>
+        <w:ind w:left="2880" w:hanging="360"/>
+      </w:pPr>
+      <w:rPr>
+        <w:rFonts w:ascii="Symbol" w:hAnsi="Symbol" w:hint="default"/>
+      </w:rPr>
+    </w:lvl>
+    <w:lvl w:ilvl="4" w:tplc="100C0003" w:tentative="1">
+      <w:start w:val="1"/>
+      <w:numFmt w:val="bullet"/>
+      <w:lvlText w:val="o"/>
+      <w:lvlJc w:val="left"/>
+      <w:pPr>
+        <w:ind w:left="3600" w:hanging="360"/>
+      </w:pPr>
+      <w:rPr>
+        <w:rFonts w:ascii="Courier New" w:hAnsi="Courier New" w:cs="Courier New" w:hint="default"/>
+      </w:rPr>
+    </w:lvl>
+    <w:lvl w:ilvl="5" w:tplc="100C0005" w:tentative="1">
+      <w:start w:val="1"/>
+      <w:numFmt w:val="bullet"/>
+      <w:lvlText w:val=""/>
+      <w:lvlJc w:val="left"/>
+      <w:pPr>
+        <w:ind w:left="4320" w:hanging="360"/>
+      </w:pPr>
+      <w:rPr>
+        <w:rFonts w:ascii="Wingdings" w:hAnsi="Wingdings" w:hint="default"/>
+      </w:rPr>
+    </w:lvl>
+    <w:lvl w:ilvl="6" w:tplc="100C0001" w:tentative="1">
+      <w:start w:val="1"/>
+      <w:numFmt w:val="bullet"/>
+      <w:lvlText w:val=""/>
+      <w:lvlJc w:val="left"/>
+      <w:pPr>
+        <w:ind w:left="5040" w:hanging="360"/>
+      </w:pPr>
+      <w:rPr>
+        <w:rFonts w:ascii="Symbol" w:hAnsi="Symbol" w:hint="default"/>
+      </w:rPr>
+    </w:lvl>
+    <w:lvl w:ilvl="7" w:tplc="100C0003" w:tentative="1">
+      <w:start w:val="1"/>
+      <w:numFmt w:val="bullet"/>
+      <w:lvlText w:val="o"/>
+      <w:lvlJc w:val="left"/>
+      <w:pPr>
+        <w:ind w:left="5760" w:hanging="360"/>
+      </w:pPr>
+      <w:rPr>
+        <w:rFonts w:ascii="Courier New" w:hAnsi="Courier New" w:cs="Courier New" w:hint="default"/>
+      </w:rPr>
+    </w:lvl>
+    <w:lvl w:ilvl="8" w:tplc="100C0005" w:tentative="1">
+      <w:start w:val="1"/>
+      <w:numFmt w:val="bullet"/>
+      <w:lvlText w:val=""/>
+      <w:lvlJc w:val="left"/>
+      <w:pPr>
+        <w:ind w:left="6480" w:hanging="360"/>
+      </w:pPr>
+      <w:rPr>
+        <w:rFonts w:ascii="Wingdings" w:hAnsi="Wingdings" w:hint="default"/>
+      </w:rPr>
+    </w:lvl>
+  </w:abstractNum>
+  <w:abstractNum w:abstractNumId="15" w15:restartNumberingAfterBreak="0">
+    <w:nsid w:val="6FAB4DE1"/>
+    <w:multiLevelType w:val="hybridMultilevel"/>
+    <w:tmpl w:val="0ABACC02"/>
+    <w:lvl w:ilvl="0" w:tplc="100C0009">
+      <w:start w:val="1"/>
+      <w:numFmt w:val="bullet"/>
+      <w:lvlText w:val=""/>
+      <w:lvlJc w:val="left"/>
+      <w:pPr>
+        <w:ind w:left="720" w:hanging="360"/>
+      </w:pPr>
+      <w:rPr>
+        <w:rFonts w:ascii="Wingdings" w:hAnsi="Wingdings" w:hint="default"/>
+      </w:rPr>
+    </w:lvl>
+    <w:lvl w:ilvl="1" w:tplc="100C0019" w:tentative="1">
+      <w:start w:val="1"/>
+      <w:numFmt w:val="lowerLetter"/>
+      <w:lvlText w:val="%2."/>
+      <w:lvlJc w:val="left"/>
+      <w:pPr>
+        <w:ind w:left="1440" w:hanging="360"/>
+      </w:pPr>
+    </w:lvl>
+    <w:lvl w:ilvl="2" w:tplc="100C001B" w:tentative="1">
+      <w:start w:val="1"/>
+      <w:numFmt w:val="lowerRoman"/>
+      <w:lvlText w:val="%3."/>
+      <w:lvlJc w:val="right"/>
+      <w:pPr>
+        <w:ind w:left="2160" w:hanging="180"/>
+      </w:pPr>
+    </w:lvl>
+    <w:lvl w:ilvl="3" w:tplc="100C000F" w:tentative="1">
+      <w:start w:val="1"/>
+      <w:numFmt w:val="decimal"/>
+      <w:lvlText w:val="%4."/>
+      <w:lvlJc w:val="left"/>
+      <w:pPr>
+        <w:ind w:left="2880" w:hanging="360"/>
+      </w:pPr>
+    </w:lvl>
+    <w:lvl w:ilvl="4" w:tplc="100C0019" w:tentative="1">
+      <w:start w:val="1"/>
+      <w:numFmt w:val="lowerLetter"/>
+      <w:lvlText w:val="%5."/>
+      <w:lvlJc w:val="left"/>
+      <w:pPr>
+        <w:ind w:left="3600" w:hanging="360"/>
+      </w:pPr>
+    </w:lvl>
+    <w:lvl w:ilvl="5" w:tplc="100C001B" w:tentative="1">
+      <w:start w:val="1"/>
+      <w:numFmt w:val="lowerRoman"/>
+      <w:lvlText w:val="%6."/>
+      <w:lvlJc w:val="right"/>
+      <w:pPr>
+        <w:ind w:left="4320" w:hanging="180"/>
+      </w:pPr>
+    </w:lvl>
+    <w:lvl w:ilvl="6" w:tplc="100C000F" w:tentative="1">
+      <w:start w:val="1"/>
+      <w:numFmt w:val="decimal"/>
+      <w:lvlText w:val="%7."/>
+      <w:lvlJc w:val="left"/>
+      <w:pPr>
+        <w:ind w:left="5040" w:hanging="360"/>
+      </w:pPr>
+    </w:lvl>
+    <w:lvl w:ilvl="7" w:tplc="100C0019" w:tentative="1">
+      <w:start w:val="1"/>
+      <w:numFmt w:val="lowerLetter"/>
+      <w:lvlText w:val="%8."/>
+      <w:lvlJc w:val="left"/>
+      <w:pPr>
+        <w:ind w:left="5760" w:hanging="360"/>
+      </w:pPr>
+    </w:lvl>
+    <w:lvl w:ilvl="8" w:tplc="100C001B" w:tentative="1">
+      <w:start w:val="1"/>
+      <w:numFmt w:val="lowerRoman"/>
+      <w:lvlText w:val="%9."/>
+      <w:lvlJc w:val="right"/>
+      <w:pPr>
+        <w:ind w:left="6480" w:hanging="180"/>
+      </w:pPr>
+    </w:lvl>
+  </w:abstractNum>
+  <w:abstractNum w:abstractNumId="16" w15:restartNumberingAfterBreak="0">
     <w:nsid w:val="71E06583"/>
     <w:multiLevelType w:val="hybridMultilevel"/>
     <w:tmpl w:val="26C81FCE"/>
@@ -10250,7 +12169,7 @@
       </w:rPr>
     </w:lvl>
   </w:abstractNum>
-  <w:abstractNum w:abstractNumId="10" w15:restartNumberingAfterBreak="0">
+  <w:abstractNum w:abstractNumId="17" w15:restartNumberingAfterBreak="0">
     <w:nsid w:val="75A3529B"/>
     <w:multiLevelType w:val="hybridMultilevel"/>
     <w:tmpl w:val="819EEA64"/>
@@ -10390,7 +12309,7 @@
       </w:rPr>
     </w:lvl>
   </w:abstractNum>
-  <w:abstractNum w:abstractNumId="11" w15:restartNumberingAfterBreak="0">
+  <w:abstractNum w:abstractNumId="18" w15:restartNumberingAfterBreak="0">
     <w:nsid w:val="7B193736"/>
     <w:multiLevelType w:val="multilevel"/>
     <w:tmpl w:val="3E0A631E"/>
@@ -10512,7 +12431,7 @@
       </w:pPr>
     </w:lvl>
   </w:abstractNum>
-  <w:abstractNum w:abstractNumId="12" w15:restartNumberingAfterBreak="0">
+  <w:abstractNum w:abstractNumId="19" w15:restartNumberingAfterBreak="0">
     <w:nsid w:val="7DD245F2"/>
     <w:multiLevelType w:val="hybridMultilevel"/>
     <w:tmpl w:val="3100450C"/>
@@ -10653,7 +12572,7 @@
     </w:lvl>
   </w:abstractNum>
   <w:num w:numId="1">
-    <w:abstractNumId w:val="11"/>
+    <w:abstractNumId w:val="18"/>
   </w:num>
   <w:num w:numId="2">
     <w:abstractNumId w:val="0"/>
@@ -10662,37 +12581,58 @@
     <w:abstractNumId w:val="2"/>
   </w:num>
   <w:num w:numId="4">
-    <w:abstractNumId w:val="10"/>
+    <w:abstractNumId w:val="17"/>
   </w:num>
   <w:num w:numId="5">
-    <w:abstractNumId w:val="7"/>
+    <w:abstractNumId w:val="11"/>
   </w:num>
   <w:num w:numId="6">
     <w:abstractNumId w:val="3"/>
   </w:num>
   <w:num w:numId="7">
-    <w:abstractNumId w:val="8"/>
+    <w:abstractNumId w:val="13"/>
   </w:num>
   <w:num w:numId="8">
-    <w:abstractNumId w:val="12"/>
+    <w:abstractNumId w:val="19"/>
   </w:num>
   <w:num w:numId="9">
     <w:abstractNumId w:val="1"/>
   </w:num>
   <w:num w:numId="10">
+    <w:abstractNumId w:val="7"/>
+  </w:num>
+  <w:num w:numId="11">
+    <w:abstractNumId w:val="10"/>
+  </w:num>
+  <w:num w:numId="12">
+    <w:abstractNumId w:val="8"/>
+  </w:num>
+  <w:num w:numId="13">
+    <w:abstractNumId w:val="16"/>
+  </w:num>
+  <w:num w:numId="14">
+    <w:abstractNumId w:val="18"/>
+  </w:num>
+  <w:num w:numId="15">
     <w:abstractNumId w:val="4"/>
   </w:num>
-  <w:num w:numId="11">
+  <w:num w:numId="16">
+    <w:abstractNumId w:val="5"/>
+  </w:num>
+  <w:num w:numId="17">
     <w:abstractNumId w:val="6"/>
   </w:num>
-  <w:num w:numId="12">
-    <w:abstractNumId w:val="5"/>
+  <w:num w:numId="18">
+    <w:abstractNumId w:val="12"/>
   </w:num>
-  <w:num w:numId="13">
+  <w:num w:numId="19">
+    <w:abstractNumId w:val="15"/>
+  </w:num>
+  <w:num w:numId="20">
+    <w:abstractNumId w:val="14"/>
+  </w:num>
+  <w:num w:numId="21">
     <w:abstractNumId w:val="9"/>
-  </w:num>
-  <w:num w:numId="14">
-    <w:abstractNumId w:val="11"/>
   </w:num>
   <w:numIdMacAtCleanup w:val="13"/>
 </w:numbering>
@@ -11681,6 +13621,17 @@
       <w:lang w:val="fr-FR" w:eastAsia="fr-FR"/>
     </w:rPr>
   </w:style>
+  <w:style w:type="paragraph" w:styleId="Paragraphedeliste">
+    <w:name w:val="List Paragraph"/>
+    <w:basedOn w:val="Normal"/>
+    <w:uiPriority w:val="34"/>
+    <w:qFormat/>
+    <w:rsid w:val="007420C6"/>
+    <w:pPr>
+      <w:ind w:left="720"/>
+      <w:contextualSpacing/>
+    </w:pPr>
+  </w:style>
 </w:styles>
 </file>
 
@@ -12006,7 +13957,7 @@
 </file>
 
 <file path=customXml/itemProps1.xml><?xml version="1.0" encoding="utf-8"?>
-<ds:datastoreItem xmlns:ds="http://schemas.openxmlformats.org/officeDocument/2006/customXml" ds:itemID="{8E71BAE8-BCDE-4777-8A0C-1B81A3BA7AD4}">
+<ds:datastoreItem xmlns:ds="http://schemas.openxmlformats.org/officeDocument/2006/customXml" ds:itemID="{408A0D54-19D9-4AEA-AA6F-A04FD2BABF70}">
   <ds:schemaRefs>
     <ds:schemaRef ds:uri="http://schemas.openxmlformats.org/officeDocument/2006/bibliography"/>
   </ds:schemaRefs>

</xml_diff>